<commit_message>
updated documentation, reshuffled UI on step2/3 to collapse drop downs on open
</commit_message>
<xml_diff>
--- a/help_source(internal)/ACT_help.docx
+++ b/help_source(internal)/ACT_help.docx
@@ -1,8 +1,11 @@
 
 <file path=word/document.xml><?xml version="1.0" encoding="utf-8"?>
-<w:document xmlns:wpc="http://schemas.microsoft.com/office/word/2010/wordprocessingCanvas" xmlns:cx="http://schemas.microsoft.com/office/drawing/2014/chartex" xmlns:cx1="http://schemas.microsoft.com/office/drawing/2015/9/8/chartex" xmlns:cx2="http://schemas.microsoft.com/office/drawing/2015/10/21/chartex" xmlns:cx3="http://schemas.microsoft.com/office/drawing/2016/5/9/chartex" xmlns:cx4="http://schemas.microsoft.com/office/drawing/2016/5/10/chartex" xmlns:cx5="http://schemas.microsoft.com/office/drawing/2016/5/11/chartex" xmlns:cx6="http://schemas.microsoft.com/office/drawing/2016/5/12/chartex" xmlns:cx7="http://schemas.microsoft.com/office/drawing/2016/5/13/chartex" xmlns:cx8="http://schemas.microsoft.com/office/drawing/2016/5/14/chartex" xmlns:mc="http://schemas.openxmlformats.org/markup-compatibility/2006" xmlns:aink="http://schemas.microsoft.com/office/drawing/2016/ink" xmlns:am3d="http://schemas.microsoft.com/office/drawing/2017/model3d" xmlns:o="urn:schemas-microsoft-com:office:office" xmlns:r="http://schemas.openxmlformats.org/officeDocument/2006/relationships" xmlns:m="http://schemas.openxmlformats.org/officeDocument/2006/math" xmlns:v="urn:schemas-microsoft-com:vml" xmlns:wp14="http://schemas.microsoft.com/office/word/2010/wordprocessingDrawing" xmlns:wp="http://schemas.openxmlformats.org/drawingml/2006/wordprocessingDrawing" xmlns:w10="urn:schemas-microsoft-com:office:word" xmlns:w="http://schemas.openxmlformats.org/wordprocessingml/2006/main" xmlns:w14="http://schemas.microsoft.com/office/word/2010/wordml" xmlns:w15="http://schemas.microsoft.com/office/word/2012/wordml" xmlns:w16cid="http://schemas.microsoft.com/office/word/2016/wordml/cid" xmlns:w16se="http://schemas.microsoft.com/office/word/2015/wordml/symex" xmlns:wpg="http://schemas.microsoft.com/office/word/2010/wordprocessingGroup" xmlns:wpi="http://schemas.microsoft.com/office/word/2010/wordprocessingInk" xmlns:wne="http://schemas.microsoft.com/office/word/2006/wordml" xmlns:wps="http://schemas.microsoft.com/office/word/2010/wordprocessingShape" mc:Ignorable="w14 w15 w16se w16cid wp14">
+<w:document xmlns:wpc="http://schemas.microsoft.com/office/word/2010/wordprocessingCanvas" xmlns:cx="http://schemas.microsoft.com/office/drawing/2014/chartex" xmlns:cx1="http://schemas.microsoft.com/office/drawing/2015/9/8/chartex" xmlns:cx2="http://schemas.microsoft.com/office/drawing/2015/10/21/chartex" xmlns:cx3="http://schemas.microsoft.com/office/drawing/2016/5/9/chartex" xmlns:cx4="http://schemas.microsoft.com/office/drawing/2016/5/10/chartex" xmlns:cx5="http://schemas.microsoft.com/office/drawing/2016/5/11/chartex" xmlns:cx6="http://schemas.microsoft.com/office/drawing/2016/5/12/chartex" xmlns:cx7="http://schemas.microsoft.com/office/drawing/2016/5/13/chartex" xmlns:cx8="http://schemas.microsoft.com/office/drawing/2016/5/14/chartex" xmlns:mc="http://schemas.openxmlformats.org/markup-compatibility/2006" xmlns:aink="http://schemas.microsoft.com/office/drawing/2016/ink" xmlns:am3d="http://schemas.microsoft.com/office/drawing/2017/model3d" xmlns:o="urn:schemas-microsoft-com:office:office" xmlns:r="http://schemas.openxmlformats.org/officeDocument/2006/relationships" xmlns:m="http://schemas.openxmlformats.org/officeDocument/2006/math" xmlns:v="urn:schemas-microsoft-com:vml" xmlns:wp14="http://schemas.microsoft.com/office/word/2010/wordprocessingDrawing" xmlns:wp="http://schemas.openxmlformats.org/drawingml/2006/wordprocessingDrawing" xmlns:w10="urn:schemas-microsoft-com:office:word" xmlns:w="http://schemas.openxmlformats.org/wordprocessingml/2006/main" xmlns:w14="http://schemas.microsoft.com/office/word/2010/wordml" xmlns:w15="http://schemas.microsoft.com/office/word/2012/wordml" xmlns:w16cex="http://schemas.microsoft.com/office/word/2018/wordml/cex" xmlns:w16cid="http://schemas.microsoft.com/office/word/2016/wordml/cid" xmlns:w16="http://schemas.microsoft.com/office/word/2018/wordml" xmlns:w16se="http://schemas.microsoft.com/office/word/2015/wordml/symex" xmlns:wpg="http://schemas.microsoft.com/office/word/2010/wordprocessingGroup" xmlns:wpi="http://schemas.microsoft.com/office/word/2010/wordprocessingInk" xmlns:wne="http://schemas.microsoft.com/office/word/2006/wordml" xmlns:wps="http://schemas.microsoft.com/office/word/2010/wordprocessingShape" mc:Ignorable="w14 w15 w16se w16cid w16 w16cex wp14">
   <w:body>
     <w:p>
+      <w:pPr>
+        <w:jc w:val="center"/>
+      </w:pPr>
       <w:r>
         <w:rPr>
           <w:noProof/>
@@ -121,7 +124,27 @@
         </w:drawing>
       </w:r>
       <w:r>
-        <w:t>© 2011 SAS IP, Inc. All rights reserved. Unauthorized use, distribution or duplication is prohibited.</w:t>
+        <w:t xml:space="preserve">© </w:t>
+      </w:r>
+      <w:r>
+        <w:t>202</w:t>
+      </w:r>
+      <w:r>
+        <w:t>0</w:t>
+      </w:r>
+      <w:r>
+        <w:t>, ANSYS Inc.</w:t>
+      </w:r>
+      <w:r>
+        <w:t xml:space="preserve">, </w:t>
+      </w:r>
+      <w:proofErr w:type="gramStart"/>
+      <w:r>
+        <w:t>All</w:t>
+      </w:r>
+      <w:proofErr w:type="gramEnd"/>
+      <w:r>
+        <w:t xml:space="preserve"> rights reserved. Unauthorized use, distribution or duplication is prohibited.</w:t>
       </w:r>
     </w:p>
     <w:p>
@@ -140,7 +163,22 @@
         </w:rPr>
       </w:pPr>
       <w:r>
-        <w:t>© 2011 SAS IP, Inc. All rights reserved. Unauthorized use, distribution or duplication is prohibited.</w:t>
+        <w:t xml:space="preserve">© </w:t>
+      </w:r>
+      <w:r>
+        <w:t>202</w:t>
+      </w:r>
+      <w:r>
+        <w:t>0</w:t>
+      </w:r>
+      <w:r>
+        <w:t>, ANSYS Inc.</w:t>
+      </w:r>
+      <w:r>
+        <w:t xml:space="preserve">, </w:t>
+      </w:r>
+      <w:r>
+        <w:t>All rights reserved. Unauthorized use, distribution or duplication is prohibited.</w:t>
       </w:r>
       <w:r>
         <w:t xml:space="preserve"> </w:t>
@@ -3519,25 +3557,7 @@
         <w:t>is a customized solution</w:t>
       </w:r>
       <w:r>
-        <w:t xml:space="preserve"> for electronic transformers.  These devices have a ferrite core (not laminated steel), </w:t>
-      </w:r>
-      <w:r>
-        <w:t xml:space="preserve">typically </w:t>
-      </w:r>
-      <w:r>
-        <w:t xml:space="preserve">operate in the 100kHz frequency range (with harmonics to low MHz) and have </w:t>
-      </w:r>
-      <w:r>
-        <w:t xml:space="preserve">fewer than </w:t>
-      </w:r>
-      <w:r>
-        <w:t>200 turns total</w:t>
-      </w:r>
-      <w:r>
-        <w:t xml:space="preserve"> in the device</w:t>
-      </w:r>
-      <w:r>
-        <w:t xml:space="preserve">.   </w:t>
+        <w:t xml:space="preserve"> for electronic transformers.  </w:t>
       </w:r>
       <w:r>
         <w:t xml:space="preserve">The </w:t>
@@ -3546,9 +3566,6 @@
         <w:t xml:space="preserve">ACT </w:t>
       </w:r>
       <w:r>
-        <w:t xml:space="preserve">was built using Iron Python scripting and </w:t>
-      </w:r>
-      <w:r>
         <w:t xml:space="preserve">provides </w:t>
       </w:r>
       <w:r>
@@ -3623,11 +3640,9 @@
       <w:r>
         <w:t xml:space="preserve"> of the core. In </w:t>
       </w:r>
-      <w:proofErr w:type="gramStart"/>
-      <w:r>
-        <w:t>addition</w:t>
-      </w:r>
-      <w:proofErr w:type="gramEnd"/>
+      <w:r>
+        <w:t>addition,</w:t>
+      </w:r>
       <w:r>
         <w:t xml:space="preserve"> users can define their own winding </w:t>
       </w:r>
@@ -3789,9 +3804,9 @@
           <w:noProof/>
         </w:rPr>
         <w:drawing>
-          <wp:inline distT="0" distB="0" distL="0" distR="0" wp14:anchorId="28BCDF3A" wp14:editId="70CC6D03">
-            <wp:extent cx="2410409" cy="2411719"/>
-            <wp:effectExtent l="19050" t="19050" r="9525" b="27305"/>
+          <wp:inline distT="0" distB="0" distL="0" distR="0" wp14:anchorId="28BCDF3A" wp14:editId="2369183B">
+            <wp:extent cx="3402659" cy="3404508"/>
+            <wp:effectExtent l="19050" t="19050" r="26670" b="24765"/>
             <wp:docPr id="2" name="Picture 2"/>
             <wp:cNvGraphicFramePr>
               <a:graphicFrameLocks xmlns:a="http://schemas.openxmlformats.org/drawingml/2006/main" noChangeAspect="1"/>
@@ -3800,18 +3815,26 @@
               <a:graphicData uri="http://schemas.openxmlformats.org/drawingml/2006/picture">
                 <pic:pic xmlns:pic="http://schemas.openxmlformats.org/drawingml/2006/picture">
                   <pic:nvPicPr>
-                    <pic:cNvPr id="1" name=""/>
+                    <pic:cNvPr id="2" name="Picture 2"/>
                     <pic:cNvPicPr/>
                   </pic:nvPicPr>
-                  <pic:blipFill rotWithShape="1">
-                    <a:blip r:embed="rId10"/>
-                    <a:srcRect l="1199"/>
-                    <a:stretch/>
+                  <pic:blipFill>
+                    <a:blip r:embed="rId10">
+                      <a:extLst>
+                        <a:ext uri="{28A0092B-C50C-407E-A947-70E740481C1C}">
+                          <a14:useLocalDpi xmlns:a14="http://schemas.microsoft.com/office/drawing/2010/main" val="0"/>
+                        </a:ext>
+                      </a:extLst>
+                    </a:blip>
+                    <a:srcRect t="72" b="72"/>
+                    <a:stretch>
+                      <a:fillRect/>
+                    </a:stretch>
                   </pic:blipFill>
                   <pic:spPr bwMode="auto">
                     <a:xfrm>
                       <a:off x="0" y="0"/>
-                      <a:ext cx="2410690" cy="2412000"/>
+                      <a:ext cx="3415668" cy="3417524"/>
                     </a:xfrm>
                     <a:prstGeom prst="rect">
                       <a:avLst/>
@@ -3838,9 +3861,9 @@
           <w:noProof/>
         </w:rPr>
         <w:drawing>
-          <wp:inline distT="0" distB="0" distL="0" distR="0" wp14:anchorId="6D7F0E17" wp14:editId="3E4C67E4">
-            <wp:extent cx="2425039" cy="2411719"/>
-            <wp:effectExtent l="19050" t="19050" r="13970" b="27305"/>
+          <wp:inline distT="0" distB="0" distL="0" distR="0" wp14:anchorId="6D7F0E17" wp14:editId="2749816E">
+            <wp:extent cx="3401419" cy="3382736"/>
+            <wp:effectExtent l="19050" t="19050" r="27940" b="27305"/>
             <wp:docPr id="7" name="Picture 7"/>
             <wp:cNvGraphicFramePr>
               <a:graphicFrameLocks xmlns:a="http://schemas.openxmlformats.org/drawingml/2006/main" noChangeAspect="1"/>
@@ -3849,18 +3872,26 @@
               <a:graphicData uri="http://schemas.openxmlformats.org/drawingml/2006/picture">
                 <pic:pic xmlns:pic="http://schemas.openxmlformats.org/drawingml/2006/picture">
                   <pic:nvPicPr>
-                    <pic:cNvPr id="1" name=""/>
+                    <pic:cNvPr id="7" name="Picture 7"/>
                     <pic:cNvPicPr/>
                   </pic:nvPicPr>
-                  <pic:blipFill rotWithShape="1">
-                    <a:blip r:embed="rId11"/>
-                    <a:srcRect l="600"/>
-                    <a:stretch/>
+                  <pic:blipFill>
+                    <a:blip r:embed="rId11" cstate="print">
+                      <a:extLst>
+                        <a:ext uri="{28A0092B-C50C-407E-A947-70E740481C1C}">
+                          <a14:useLocalDpi xmlns:a14="http://schemas.microsoft.com/office/drawing/2010/main" val="0"/>
+                        </a:ext>
+                      </a:extLst>
+                    </a:blip>
+                    <a:srcRect l="15" r="15"/>
+                    <a:stretch>
+                      <a:fillRect/>
+                    </a:stretch>
                   </pic:blipFill>
                   <pic:spPr bwMode="auto">
                     <a:xfrm>
                       <a:off x="0" y="0"/>
-                      <a:ext cx="2425321" cy="2412000"/>
+                      <a:ext cx="3419808" cy="3401024"/>
                     </a:xfrm>
                     <a:prstGeom prst="rect">
                       <a:avLst/>
@@ -3887,9 +3918,9 @@
           <w:noProof/>
         </w:rPr>
         <w:drawing>
-          <wp:inline distT="0" distB="0" distL="0" distR="0" wp14:anchorId="143A6016" wp14:editId="5FCD0EB7">
-            <wp:extent cx="2416772" cy="2415848"/>
-            <wp:effectExtent l="19050" t="19050" r="22225" b="22860"/>
+          <wp:inline distT="0" distB="0" distL="0" distR="0" wp14:anchorId="143A6016" wp14:editId="566C5EA6">
+            <wp:extent cx="2820411" cy="3409950"/>
+            <wp:effectExtent l="19050" t="19050" r="18415" b="19050"/>
             <wp:docPr id="8" name="Picture 8"/>
             <wp:cNvGraphicFramePr>
               <a:graphicFrameLocks xmlns:a="http://schemas.openxmlformats.org/drawingml/2006/main" noChangeAspect="1"/>
@@ -3898,7 +3929,7 @@
               <a:graphicData uri="http://schemas.openxmlformats.org/drawingml/2006/picture">
                 <pic:pic xmlns:pic="http://schemas.openxmlformats.org/drawingml/2006/picture">
                   <pic:nvPicPr>
-                    <pic:cNvPr id="1" name=""/>
+                    <pic:cNvPr id="8" name="Picture 8"/>
                     <pic:cNvPicPr/>
                   </pic:nvPicPr>
                   <pic:blipFill>
@@ -3916,7 +3947,7 @@
                   <pic:spPr bwMode="auto">
                     <a:xfrm>
                       <a:off x="0" y="0"/>
-                      <a:ext cx="2430481" cy="2429552"/>
+                      <a:ext cx="2849202" cy="3444759"/>
                     </a:xfrm>
                     <a:prstGeom prst="rect">
                       <a:avLst/>
@@ -3968,7 +3999,13 @@
         <w:t xml:space="preserve"> </w:t>
       </w:r>
       <w:r>
-        <w:t>2020R1</w:t>
+        <w:t>202</w:t>
+      </w:r>
+      <w:r>
+        <w:t>1</w:t>
+      </w:r>
+      <w:r>
+        <w:t>R1</w:t>
       </w:r>
       <w:r>
         <w:t xml:space="preserve">. </w:t>
@@ -4078,7 +4115,18 @@
         <w:t xml:space="preserve"> can be read in to recreate the same model</w:t>
       </w:r>
       <w:r>
-        <w:t>.  Otherwise, the user can skip this button.</w:t>
+        <w:t xml:space="preserve">.  </w:t>
+      </w:r>
+      <w:r>
+        <w:t xml:space="preserve">To run a demo </w:t>
+      </w:r>
+      <w:proofErr w:type="gramStart"/>
+      <w:r>
+        <w:t>example</w:t>
+      </w:r>
+      <w:proofErr w:type="gramEnd"/>
+      <w:r>
+        <w:t xml:space="preserve"> you can open examples folder by clicking “Open Examples”</w:t>
       </w:r>
     </w:p>
     <w:p/>
@@ -4091,10 +4139,10 @@
           <w:noProof/>
         </w:rPr>
         <w:drawing>
-          <wp:inline distT="0" distB="0" distL="0" distR="0" wp14:anchorId="6A866FE0" wp14:editId="427ED7C4">
-            <wp:extent cx="2534251" cy="2519680"/>
-            <wp:effectExtent l="19050" t="19050" r="19050" b="13970"/>
-            <wp:docPr id="9" name="Picture 9"/>
+          <wp:inline distT="0" distB="0" distL="0" distR="0" wp14:anchorId="67EFC720" wp14:editId="5DD0AEE4">
+            <wp:extent cx="3572928" cy="4789714"/>
+            <wp:effectExtent l="19050" t="19050" r="27940" b="11430"/>
+            <wp:docPr id="20" name="Picture 20"/>
             <wp:cNvGraphicFramePr>
               <a:graphicFrameLocks xmlns:a="http://schemas.openxmlformats.org/drawingml/2006/main" noChangeAspect="1"/>
             </wp:cNvGraphicFramePr>
@@ -4105,15 +4153,16 @@
                     <pic:cNvPr id="1" name=""/>
                     <pic:cNvPicPr/>
                   </pic:nvPicPr>
-                  <pic:blipFill rotWithShape="1">
+                  <pic:blipFill>
                     <a:blip r:embed="rId13"/>
-                    <a:srcRect l="574" r="-1"/>
-                    <a:stretch/>
+                    <a:stretch>
+                      <a:fillRect/>
+                    </a:stretch>
                   </pic:blipFill>
-                  <pic:spPr bwMode="auto">
+                  <pic:spPr>
                     <a:xfrm>
                       <a:off x="0" y="0"/>
-                      <a:ext cx="2534573" cy="2520000"/>
+                      <a:ext cx="3577076" cy="4795275"/>
                     </a:xfrm>
                     <a:prstGeom prst="rect">
                       <a:avLst/>
@@ -4123,11 +4172,6 @@
                         <a:schemeClr val="tx1"/>
                       </a:solidFill>
                     </a:ln>
-                    <a:extLst>
-                      <a:ext uri="{53640926-AAD7-44D8-BBD7-CCE9431645EC}">
-                        <a14:shadowObscured xmlns:a14="http://schemas.microsoft.com/office/drawing/2010/main"/>
-                      </a:ext>
-                    </a:extLst>
                   </pic:spPr>
                 </pic:pic>
               </a:graphicData>
@@ -4237,118 +4281,33 @@
         <w:t xml:space="preserve"> </w:t>
       </w:r>
     </w:p>
-    <w:p/>
-    <w:p>
-      <w:r>
-        <w:t xml:space="preserve">The name of the </w:t>
-      </w:r>
-      <w:r>
+    <w:p>
+      <w:pPr>
+        <w:ind w:left="0" w:firstLine="0"/>
+      </w:pPr>
+    </w:p>
+    <w:p>
+      <w:pPr>
         <w:rPr>
-          <w:i/>
-          <w:iCs/>
+          <w:color w:val="FF0000"/>
         </w:rPr>
-        <w:t>.json</w:t>
-      </w:r>
-      <w:r>
-        <w:t xml:space="preserve"> </w:t>
-      </w:r>
-      <w:r>
-        <w:t xml:space="preserve">file is appended with </w:t>
-      </w:r>
-      <w:r>
-        <w:t>p</w:t>
-      </w:r>
-      <w:r>
-        <w:t xml:space="preserve">roject name and design name. This </w:t>
-      </w:r>
+      </w:pPr>
       <w:r>
         <w:rPr>
-          <w:i/>
-          <w:iCs/>
+          <w:color w:val="FF0000"/>
         </w:rPr>
-        <w:t>.json</w:t>
-      </w:r>
-      <w:r>
-        <w:t xml:space="preserve"> </w:t>
-      </w:r>
-      <w:r>
-        <w:t>file can be used for modification or recreating the design in subsequent analysis</w:t>
-      </w:r>
-    </w:p>
-    <w:p>
-      <w:r>
-        <w:t>S</w:t>
-      </w:r>
-      <w:r>
-        <w:t xml:space="preserve">ample of </w:t>
+        <w:t xml:space="preserve">Note: </w:t>
       </w:r>
       <w:r>
         <w:rPr>
-          <w:i/>
-          <w:iCs/>
+          <w:color w:val="FF0000"/>
         </w:rPr>
-        <w:t>.json</w:t>
-      </w:r>
-      <w:r>
-        <w:t xml:space="preserve"> </w:t>
-      </w:r>
-      <w:r>
-        <w:t>file</w:t>
-      </w:r>
-      <w:r>
-        <w:t>s</w:t>
-      </w:r>
-      <w:r>
-        <w:t xml:space="preserve"> </w:t>
-      </w:r>
-      <w:r>
-        <w:t>are</w:t>
-      </w:r>
-      <w:r>
-        <w:t xml:space="preserve"> available </w:t>
-      </w:r>
-      <w:r>
-        <w:t>in installation folder of an ACT</w:t>
-      </w:r>
-      <w:r>
-        <w:t xml:space="preserve">. Copy and paste following path to folder explorer </w:t>
-      </w:r>
-      <w:r>
-        <w:t>(version will vary depending on the version you have installed ACT)</w:t>
-      </w:r>
-      <w:r>
-        <w:t>:</w:t>
-      </w:r>
-    </w:p>
-    <w:p>
-      <w:r>
-        <w:t>%USERPROFILE%</w:t>
-      </w:r>
-      <w:r>
-        <w:t>\AppData\Roaming\Ansys\v</w:t>
-      </w:r>
-      <w:r>
-        <w:t>201</w:t>
-      </w:r>
-      <w:r>
-        <w:t>\ACT\extensions</w:t>
-      </w:r>
-      <w:r>
-        <w:t>\</w:t>
-      </w:r>
-      <w:r>
-        <w:t>ElectronicTransformer</w:t>
-      </w:r>
-    </w:p>
-    <w:p/>
-    <w:p>
-      <w:r>
-        <w:t xml:space="preserve">Note: </w:t>
-      </w:r>
-      <w:r>
         <w:t>Due to added functionality .tab files from the older versions are not supported</w:t>
       </w:r>
       <w:r>
+        <w:rPr>
+          <w:color w:val="FF0000"/>
+        </w:rPr>
         <w:t>.</w:t>
       </w:r>
     </w:p>
@@ -5269,7 +5228,7 @@
           </mc:Choice>
           <mc:Fallback>
             <w:pict>
-              <v:shapetype w14:anchorId="688473C7" id="_x0000_t13" coordsize="21600,21600" o:spt="13" adj="16200,5400" path="m@0,l@0@1,0@1,0@2@0@2@0,21600,21600,10800xe">
+              <v:shapetype w14:anchorId="7815CD59" id="_x0000_t13" coordsize="21600,21600" o:spt="13" adj="16200,5400" path="m@0,l@0@1,0@1,0@2@0@2@0,21600,21600,10800xe">
                 <v:stroke joinstyle="miter"/>
                 <v:formulas>
                   <v:f eqn="val #0"/>
@@ -5352,6 +5311,9 @@
     </w:p>
     <w:p/>
     <w:p>
+      <w:pPr>
+        <w:jc w:val="center"/>
+      </w:pPr>
       <w:r>
         <w:rPr>
           <w:noProof/>
@@ -5772,7 +5734,6 @@
       <w:tblPr>
         <w:tblStyle w:val="TableGrid"/>
         <w:tblW w:w="0" w:type="auto"/>
-        <w:jc w:val="center"/>
         <w:tblBorders>
           <w:top w:val="none" w:sz="0" w:space="0" w:color="auto"/>
           <w:left w:val="none" w:sz="0" w:space="0" w:color="auto"/>
@@ -5788,23 +5749,23 @@
         <w:gridCol w:w="5878"/>
       </w:tblGrid>
       <w:tr>
-        <w:trPr>
-          <w:jc w:val="center"/>
-        </w:trPr>
         <w:tc>
           <w:tcPr>
             <w:tcW w:w="5470" w:type="dxa"/>
             <w:vAlign w:val="center"/>
           </w:tcPr>
           <w:p>
+            <w:pPr>
+              <w:jc w:val="center"/>
+            </w:pPr>
             <w:r>
               <w:rPr>
                 <w:noProof/>
               </w:rPr>
               <w:drawing>
-                <wp:inline distT="0" distB="0" distL="0" distR="0" wp14:anchorId="4B0DE2AA" wp14:editId="6EBD735D">
-                  <wp:extent cx="2533918" cy="2520000"/>
-                  <wp:effectExtent l="19050" t="19050" r="19050" b="13970"/>
+                <wp:inline distT="0" distB="0" distL="0" distR="0" wp14:anchorId="4B0DE2AA" wp14:editId="7572AB09">
+                  <wp:extent cx="3551464" cy="3531957"/>
+                  <wp:effectExtent l="19050" t="19050" r="11430" b="11430"/>
                   <wp:docPr id="27" name="Picture 27"/>
                   <wp:cNvGraphicFramePr>
                     <a:graphicFrameLocks xmlns:a="http://schemas.openxmlformats.org/drawingml/2006/main" noChangeAspect="1"/>
@@ -5813,18 +5774,26 @@
                     <a:graphicData uri="http://schemas.openxmlformats.org/drawingml/2006/picture">
                       <pic:pic xmlns:pic="http://schemas.openxmlformats.org/drawingml/2006/picture">
                         <pic:nvPicPr>
-                          <pic:cNvPr id="1" name=""/>
+                          <pic:cNvPr id="27" name="Picture 27"/>
                           <pic:cNvPicPr/>
                         </pic:nvPicPr>
-                        <pic:blipFill rotWithShape="1">
-                          <a:blip r:embed="rId11"/>
-                          <a:srcRect l="600"/>
-                          <a:stretch/>
+                        <pic:blipFill>
+                          <a:blip r:embed="rId23" cstate="print">
+                            <a:extLst>
+                              <a:ext uri="{28A0092B-C50C-407E-A947-70E740481C1C}">
+                                <a14:useLocalDpi xmlns:a14="http://schemas.microsoft.com/office/drawing/2010/main" val="0"/>
+                              </a:ext>
+                            </a:extLst>
+                          </a:blip>
+                          <a:srcRect l="15" r="15"/>
+                          <a:stretch>
+                            <a:fillRect/>
+                          </a:stretch>
                         </pic:blipFill>
                         <pic:spPr bwMode="auto">
                           <a:xfrm>
                             <a:off x="0" y="0"/>
-                            <a:ext cx="2533918" cy="2520000"/>
+                            <a:ext cx="3557695" cy="3538154"/>
                           </a:xfrm>
                           <a:prstGeom prst="rect">
                             <a:avLst/>
@@ -5854,14 +5823,17 @@
             <w:vAlign w:val="center"/>
           </w:tcPr>
           <w:p>
+            <w:pPr>
+              <w:jc w:val="center"/>
+            </w:pPr>
             <w:r>
               <w:rPr>
                 <w:noProof/>
               </w:rPr>
               <w:drawing>
-                <wp:inline distT="0" distB="0" distL="0" distR="0" wp14:anchorId="74FFAE4B" wp14:editId="0FCE68A9">
-                  <wp:extent cx="2499344" cy="2520000"/>
-                  <wp:effectExtent l="0" t="0" r="0" b="0"/>
+                <wp:inline distT="0" distB="0" distL="0" distR="0" wp14:anchorId="74FFAE4B" wp14:editId="1F124176">
+                  <wp:extent cx="3503459" cy="3532414"/>
+                  <wp:effectExtent l="0" t="0" r="1905" b="0"/>
                   <wp:docPr id="1" name="Picture 1"/>
                   <wp:cNvGraphicFramePr>
                     <a:graphicFrameLocks xmlns:a="http://schemas.openxmlformats.org/drawingml/2006/main" noChangeAspect="1"/>
@@ -5874,7 +5846,7 @@
                           <pic:cNvPicPr/>
                         </pic:nvPicPr>
                         <pic:blipFill>
-                          <a:blip r:embed="rId23"/>
+                          <a:blip r:embed="rId24"/>
                           <a:stretch>
                             <a:fillRect/>
                           </a:stretch>
@@ -5882,7 +5854,7 @@
                         <pic:spPr>
                           <a:xfrm>
                             <a:off x="0" y="0"/>
-                            <a:ext cx="2499344" cy="2520000"/>
+                            <a:ext cx="3525658" cy="3554796"/>
                           </a:xfrm>
                           <a:prstGeom prst="rect">
                             <a:avLst/>
@@ -5898,15 +5870,15 @@
         </w:tc>
       </w:tr>
       <w:tr>
-        <w:trPr>
-          <w:jc w:val="center"/>
-        </w:trPr>
         <w:tc>
           <w:tcPr>
             <w:tcW w:w="5470" w:type="dxa"/>
             <w:vAlign w:val="center"/>
           </w:tcPr>
           <w:p>
+            <w:pPr>
+              <w:jc w:val="center"/>
+            </w:pPr>
             <w:r>
               <w:t>General Winding Settings</w:t>
             </w:r>
@@ -5918,6 +5890,9 @@
             <w:vAlign w:val="center"/>
           </w:tcPr>
           <w:p>
+            <w:pPr>
+              <w:jc w:val="center"/>
+            </w:pPr>
             <w:r>
               <w:t>Settings of each layer</w:t>
             </w:r>
@@ -5925,15 +5900,15 @@
         </w:tc>
       </w:tr>
       <w:tr>
-        <w:trPr>
-          <w:jc w:val="center"/>
-        </w:trPr>
         <w:tc>
           <w:tcPr>
             <w:tcW w:w="5470" w:type="dxa"/>
             <w:vAlign w:val="center"/>
           </w:tcPr>
           <w:p>
+            <w:pPr>
+              <w:jc w:val="center"/>
+            </w:pPr>
             <w:r>
               <w:rPr>
                 <w:noProof/>
@@ -5956,7 +5931,7 @@
                           </pic:cNvPicPr>
                         </pic:nvPicPr>
                         <pic:blipFill>
-                          <a:blip r:embed="rId24" cstate="print">
+                          <a:blip r:embed="rId25" cstate="print">
                             <a:extLst>
                               <a:ext uri="{28A0092B-C50C-407E-A947-70E740481C1C}">
                                 <a14:useLocalDpi xmlns:a14="http://schemas.microsoft.com/office/drawing/2010/main" val="0"/>
@@ -5995,6 +5970,9 @@
             <w:vAlign w:val="center"/>
           </w:tcPr>
           <w:p>
+            <w:pPr>
+              <w:jc w:val="center"/>
+            </w:pPr>
             <w:r>
               <w:rPr>
                 <w:noProof/>
@@ -6017,7 +5995,7 @@
                           </pic:cNvPicPr>
                         </pic:nvPicPr>
                         <pic:blipFill rotWithShape="1">
-                          <a:blip r:embed="rId25" cstate="print">
+                          <a:blip r:embed="rId26" cstate="print">
                             <a:extLst>
                               <a:ext uri="{28A0092B-C50C-407E-A947-70E740481C1C}">
                                 <a14:useLocalDpi xmlns:a14="http://schemas.microsoft.com/office/drawing/2010/main" val="0"/>
@@ -6055,9 +6033,6 @@
         </w:tc>
       </w:tr>
       <w:tr>
-        <w:trPr>
-          <w:jc w:val="center"/>
-        </w:trPr>
         <w:tc>
           <w:tcPr>
             <w:tcW w:w="5470" w:type="dxa"/>
@@ -6065,6 +6040,7 @@
           </w:tcPr>
           <w:p>
             <w:pPr>
+              <w:jc w:val="center"/>
               <w:rPr>
                 <w:noProof/>
               </w:rPr>
@@ -6084,6 +6060,7 @@
           </w:tcPr>
           <w:p>
             <w:pPr>
+              <w:jc w:val="center"/>
               <w:rPr>
                 <w:noProof/>
               </w:rPr>
@@ -6366,7 +6343,7 @@
                     </pic:cNvPicPr>
                   </pic:nvPicPr>
                   <pic:blipFill>
-                    <a:blip r:embed="rId26">
+                    <a:blip r:embed="rId27">
                       <a:extLst>
                         <a:ext uri="{28A0092B-C50C-407E-A947-70E740481C1C}">
                           <a14:useLocalDpi xmlns:a14="http://schemas.microsoft.com/office/drawing/2010/main" val="0"/>
@@ -6547,7 +6524,7 @@
                           </pic:cNvPicPr>
                         </pic:nvPicPr>
                         <pic:blipFill>
-                          <a:blip r:embed="rId27" cstate="print">
+                          <a:blip r:embed="rId28" cstate="print">
                             <a:extLst>
                               <a:ext uri="{28A0092B-C50C-407E-A947-70E740481C1C}">
                                 <a14:useLocalDpi xmlns:a14="http://schemas.microsoft.com/office/drawing/2010/main" val="0"/>
@@ -6608,7 +6585,7 @@
                           </pic:cNvPicPr>
                         </pic:nvPicPr>
                         <pic:blipFill rotWithShape="1">
-                          <a:blip r:embed="rId28" cstate="print">
+                          <a:blip r:embed="rId29" cstate="print">
                             <a:extLst>
                               <a:ext uri="{28A0092B-C50C-407E-A947-70E740481C1C}">
                                 <a14:useLocalDpi xmlns:a14="http://schemas.microsoft.com/office/drawing/2010/main" val="0"/>
@@ -6729,10 +6706,7 @@
         <w:pStyle w:val="Heading5"/>
       </w:pPr>
       <w:r>
-        <w:t>Conductor Hei</w:t>
-      </w:r>
-      <w:r>
-        <w:t>ght</w:t>
+        <w:t>Conductor Height</w:t>
       </w:r>
     </w:p>
     <w:p>
@@ -6758,10 +6732,7 @@
       </w:r>
       <w:proofErr w:type="gramEnd"/>
       <w:r>
-        <w:t xml:space="preserve"> turns in ea</w:t>
-      </w:r>
-      <w:r>
-        <w:t>ch layer</w:t>
+        <w:t xml:space="preserve"> turns in each layer</w:t>
       </w:r>
     </w:p>
     <w:p>
@@ -6769,18 +6740,12 @@
         <w:pStyle w:val="Heading5"/>
       </w:pPr>
       <w:r>
-        <w:t>Insulation Thickness (Wou</w:t>
-      </w:r>
-      <w:r>
-        <w:t>nd)</w:t>
-      </w:r>
-    </w:p>
-    <w:p>
-      <w:r>
-        <w:t>Thickness of the insulation on the conductor. Even though insulation is not modelled geometrically, the value specified for insulation thickness will be considered for modelling location of the turns. Add insulation around the whole</w:t>
-      </w:r>
-      <w:r>
-        <w:t xml:space="preserve"> wire</w:t>
+        <w:t>Insulation Thickness (Wound)</w:t>
+      </w:r>
+    </w:p>
+    <w:p>
+      <w:r>
+        <w:t>Thickness of the insulation on the conductor. Even though insulation is not modelled geometrically, the value specified for insulation thickness will be considered for modelling location of the turns. Add insulation around the whole wire</w:t>
       </w:r>
     </w:p>
     <w:p>
@@ -6788,18 +6753,12 @@
         <w:pStyle w:val="Heading5"/>
       </w:pPr>
       <w:r>
-        <w:t>Turn Spacing (Planar</w:t>
-      </w:r>
-      <w:r>
-        <w:t>)</w:t>
-      </w:r>
-    </w:p>
-    <w:p>
-      <w:r>
-        <w:t>Spacing between conductors of one layer for planar t</w:t>
-      </w:r>
-      <w:r>
-        <w:t>ransformers</w:t>
+        <w:t>Turn Spacing (Planar)</w:t>
+      </w:r>
+    </w:p>
+    <w:p>
+      <w:r>
+        <w:t>Spacing between conductors of one layer for planar transformers</w:t>
       </w:r>
     </w:p>
     <w:p>
@@ -6816,9 +6775,9 @@
           <w:noProof/>
         </w:rPr>
         <w:drawing>
-          <wp:inline distT="0" distB="0" distL="0" distR="0" wp14:anchorId="6850B0D9" wp14:editId="7A9D7422">
-            <wp:extent cx="2749278" cy="2772000"/>
-            <wp:effectExtent l="0" t="0" r="0" b="0"/>
+          <wp:inline distT="0" distB="0" distL="0" distR="0" wp14:anchorId="6850B0D9" wp14:editId="3D9EE27E">
+            <wp:extent cx="3325317" cy="3352800"/>
+            <wp:effectExtent l="0" t="0" r="8890" b="0"/>
             <wp:docPr id="12" name="Picture 12"/>
             <wp:cNvGraphicFramePr>
               <a:graphicFrameLocks xmlns:a="http://schemas.openxmlformats.org/drawingml/2006/main" noChangeAspect="1"/>
@@ -6831,7 +6790,7 @@
                     <pic:cNvPicPr/>
                   </pic:nvPicPr>
                   <pic:blipFill>
-                    <a:blip r:embed="rId23"/>
+                    <a:blip r:embed="rId24"/>
                     <a:stretch>
                       <a:fillRect/>
                     </a:stretch>
@@ -6839,7 +6798,7 @@
                   <pic:spPr>
                     <a:xfrm>
                       <a:off x="0" y="0"/>
-                      <a:ext cx="2749278" cy="2772000"/>
+                      <a:ext cx="3329689" cy="3357208"/>
                     </a:xfrm>
                     <a:prstGeom prst="rect">
                       <a:avLst/>
@@ -6962,9 +6921,9 @@
           <w:noProof/>
         </w:rPr>
         <w:drawing>
-          <wp:inline distT="0" distB="0" distL="0" distR="0" wp14:anchorId="7FF11704" wp14:editId="5F0CEF8F">
-            <wp:extent cx="2933396" cy="2967449"/>
-            <wp:effectExtent l="0" t="0" r="635" b="4445"/>
+          <wp:inline distT="0" distB="0" distL="0" distR="0" wp14:anchorId="7FF11704" wp14:editId="0F881313">
+            <wp:extent cx="3322395" cy="3360964"/>
+            <wp:effectExtent l="19050" t="19050" r="11430" b="11430"/>
             <wp:docPr id="14" name="Picture 14"/>
             <wp:cNvGraphicFramePr>
               <a:graphicFrameLocks xmlns:a="http://schemas.openxmlformats.org/drawingml/2006/main" noChangeAspect="1"/>
@@ -6977,7 +6936,7 @@
                     <pic:cNvPicPr/>
                   </pic:nvPicPr>
                   <pic:blipFill>
-                    <a:blip r:embed="rId29"/>
+                    <a:blip r:embed="rId30"/>
                     <a:stretch>
                       <a:fillRect/>
                     </a:stretch>
@@ -6985,161 +6944,7 @@
                   <pic:spPr>
                     <a:xfrm>
                       <a:off x="0" y="0"/>
-                      <a:ext cx="2947658" cy="2981876"/>
-                    </a:xfrm>
-                    <a:prstGeom prst="rect">
-                      <a:avLst/>
-                    </a:prstGeom>
-                  </pic:spPr>
-                </pic:pic>
-              </a:graphicData>
-            </a:graphic>
-          </wp:inline>
-        </w:drawing>
-      </w:r>
-    </w:p>
-    <w:p/>
-    <w:p>
-      <w:r>
-        <w:t xml:space="preserve">When all inputs on the </w:t>
-      </w:r>
-      <w:r>
-        <w:rPr>
-          <w:b/>
-        </w:rPr>
-        <w:t>“Winding Definition”</w:t>
-      </w:r>
-      <w:r>
-        <w:t xml:space="preserve"> panel are completed, the user can click on </w:t>
-      </w:r>
-      <w:r>
-        <w:rPr>
-          <w:b/>
-        </w:rPr>
-        <w:t>“</w:t>
-      </w:r>
-      <w:r>
-        <w:rPr>
-          <w:b/>
-        </w:rPr>
-        <w:t>Next</w:t>
-      </w:r>
-      <w:r>
-        <w:rPr>
-          <w:b/>
-        </w:rPr>
-        <w:t>”</w:t>
-      </w:r>
-      <w:r>
-        <w:t xml:space="preserve"> to create the model in Maxwell.  </w:t>
-      </w:r>
-    </w:p>
-    <w:p>
-      <w:pPr>
-        <w:pStyle w:val="Heading1"/>
-      </w:pPr>
-      <w:bookmarkStart w:id="31" w:name="_Toc36728085"/>
-      <w:r>
-        <w:t xml:space="preserve">Panel #3 - </w:t>
-      </w:r>
-      <w:r>
-        <w:t>Analysis Setup</w:t>
-      </w:r>
-      <w:bookmarkEnd w:id="31"/>
-    </w:p>
-    <w:p>
-      <w:r>
-        <w:t xml:space="preserve">Parameters related to Analysis Setup are defined under </w:t>
-      </w:r>
-      <w:r>
-        <w:rPr>
-          <w:b/>
-        </w:rPr>
-        <w:t>“</w:t>
-      </w:r>
-      <w:r>
-        <w:rPr>
-          <w:b/>
-        </w:rPr>
-        <w:t>Analysis Setup</w:t>
-      </w:r>
-      <w:r>
-        <w:rPr>
-          <w:b/>
-        </w:rPr>
-        <w:t>”</w:t>
-      </w:r>
-      <w:r>
-        <w:t xml:space="preserve"> tab of the GUI.</w:t>
-      </w:r>
-      <w:r>
-        <w:t xml:space="preserve"> Once the geometry is drawn using </w:t>
-      </w:r>
-      <w:r>
-        <w:rPr>
-          <w:b/>
-        </w:rPr>
-        <w:t>“</w:t>
-      </w:r>
-      <w:r>
-        <w:rPr>
-          <w:b/>
-        </w:rPr>
-        <w:t>Draw windings”</w:t>
-      </w:r>
-      <w:r>
-        <w:rPr>
-          <w:b/>
-        </w:rPr>
-        <w:t xml:space="preserve"> </w:t>
-      </w:r>
-      <w:r>
-        <w:t>checkbox</w:t>
-      </w:r>
-      <w:r>
-        <w:t xml:space="preserve"> on winding Definition tab, the options on Analysis Setup tab will be enabled.</w:t>
-      </w:r>
-    </w:p>
-    <w:p/>
-    <w:p>
-      <w:pPr>
-        <w:jc w:val="center"/>
-      </w:pPr>
-      <w:r>
-        <w:rPr>
-          <w:noProof/>
-        </w:rPr>
-        <w:drawing>
-          <wp:inline distT="0" distB="0" distL="0" distR="0" wp14:anchorId="745BDA98" wp14:editId="036B1C3F">
-            <wp:extent cx="1907294" cy="2520000"/>
-            <wp:effectExtent l="19050" t="19050" r="17145" b="13970"/>
-            <wp:docPr id="15" name="Picture 15"/>
-            <wp:cNvGraphicFramePr>
-              <a:graphicFrameLocks xmlns:a="http://schemas.openxmlformats.org/drawingml/2006/main" noChangeAspect="1"/>
-            </wp:cNvGraphicFramePr>
-            <a:graphic xmlns:a="http://schemas.openxmlformats.org/drawingml/2006/main">
-              <a:graphicData uri="http://schemas.openxmlformats.org/drawingml/2006/picture">
-                <pic:pic xmlns:pic="http://schemas.openxmlformats.org/drawingml/2006/picture">
-                  <pic:nvPicPr>
-                    <pic:cNvPr id="1" name=""/>
-                    <pic:cNvPicPr/>
-                  </pic:nvPicPr>
-                  <pic:blipFill>
-                    <a:blip r:embed="rId30" cstate="print">
-                      <a:extLst>
-                        <a:ext uri="{28A0092B-C50C-407E-A947-70E740481C1C}">
-                          <a14:useLocalDpi xmlns:a14="http://schemas.microsoft.com/office/drawing/2010/main" val="0"/>
-                        </a:ext>
-                      </a:extLst>
-                    </a:blip>
-                    <a:stretch>
-                      <a:fillRect/>
-                    </a:stretch>
-                  </pic:blipFill>
-                  <pic:spPr>
-                    <a:xfrm>
-                      <a:off x="0" y="0"/>
-                      <a:ext cx="1907294" cy="2520000"/>
+                      <a:ext cx="3347400" cy="3386259"/>
                     </a:xfrm>
                     <a:prstGeom prst="rect">
                       <a:avLst/>
@@ -7159,332 +6964,104 @@
     </w:p>
     <w:p/>
     <w:p>
-      <w:pPr>
-        <w:pStyle w:val="Heading2"/>
-      </w:pPr>
-      <w:bookmarkStart w:id="32" w:name="_Toc36728086"/>
-      <w:r>
-        <w:t>Define Material</w:t>
-      </w:r>
-      <w:bookmarkEnd w:id="32"/>
-    </w:p>
-    <w:p>
-      <w:r>
-        <w:t xml:space="preserve">Select the </w:t>
-      </w:r>
-      <w:r>
-        <w:t xml:space="preserve">ferrite </w:t>
-      </w:r>
-      <w:r>
-        <w:t>core materia</w:t>
-      </w:r>
-      <w:r>
-        <w:t>l</w:t>
-      </w:r>
-      <w:r>
-        <w:t xml:space="preserve"> and coil material (copper or aluminum) from the </w:t>
-      </w:r>
-      <w:proofErr w:type="gramStart"/>
-      <w:r>
-        <w:t>pull down</w:t>
-      </w:r>
-      <w:proofErr w:type="gramEnd"/>
-      <w:r>
-        <w:t xml:space="preserve"> menus.</w:t>
-      </w:r>
-    </w:p>
-    <w:p>
-      <w:r>
-        <w:t>During setup extension e</w:t>
-      </w:r>
-      <w:r>
-        <w:t>nabl</w:t>
-      </w:r>
-      <w:r>
-        <w:t>es</w:t>
-      </w:r>
-      <w:r>
-        <w:t xml:space="preserve"> thermal properties for </w:t>
-      </w:r>
-      <w:r>
-        <w:t>coils</w:t>
-      </w:r>
-      <w:r>
-        <w:t xml:space="preserve"> for further two-way coupling with thermal tools like </w:t>
-      </w:r>
-      <w:proofErr w:type="spellStart"/>
-      <w:r>
-        <w:t>Icepak</w:t>
-      </w:r>
-      <w:proofErr w:type="spellEnd"/>
-      <w:r>
-        <w:t xml:space="preserve"> and Fluent</w:t>
-      </w:r>
-    </w:p>
-    <w:p/>
-    <w:p>
-      <w:pPr>
-        <w:pStyle w:val="Heading2"/>
-      </w:pPr>
-      <w:bookmarkStart w:id="33" w:name="_Toc36728087"/>
-      <w:r>
-        <w:t>Adding a Core Material</w:t>
-      </w:r>
-      <w:bookmarkEnd w:id="33"/>
-    </w:p>
-    <w:p>
-      <w:r>
-        <w:t>In order to add a new core material, users can follow below steps</w:t>
-      </w:r>
-    </w:p>
-    <w:p>
-      <w:pPr>
-        <w:pStyle w:val="ListParagraph"/>
-        <w:numPr>
-          <w:ilvl w:val="0"/>
-          <w:numId w:val="25"/>
-        </w:numPr>
-      </w:pPr>
-      <w:r>
-        <w:t xml:space="preserve">Make test run of the ACT to create geometry, this will create file folder </w:t>
+      <w:r>
+        <w:t xml:space="preserve">When all inputs on the </w:t>
       </w:r>
       <w:r>
         <w:rPr>
-          <w:i/>
+          <w:b/>
         </w:rPr>
-        <w:t>Materials</w:t>
-      </w:r>
-      <w:r>
-        <w:t xml:space="preserve"> and file </w:t>
-      </w:r>
-      <w:proofErr w:type="spellStart"/>
+        <w:t>“Winding Definition”</w:t>
+      </w:r>
+      <w:r>
+        <w:t xml:space="preserve"> panel are completed, the user can click on </w:t>
+      </w:r>
       <w:r>
         <w:rPr>
-          <w:i/>
+          <w:b/>
         </w:rPr>
-        <w:t>matdata.tab</w:t>
-      </w:r>
-      <w:proofErr w:type="spellEnd"/>
+        <w:t>“</w:t>
+      </w:r>
       <w:r>
         <w:rPr>
-          <w:i/>
+          <w:b/>
+        </w:rPr>
+        <w:t>Next</w:t>
+      </w:r>
+      <w:r>
+        <w:rPr>
+          <w:b/>
+        </w:rPr>
+        <w:t>”</w:t>
+      </w:r>
+      <w:r>
+        <w:t xml:space="preserve"> to create the model in Maxwell.  </w:t>
+      </w:r>
+    </w:p>
+    <w:p>
+      <w:pPr>
+        <w:pStyle w:val="Heading1"/>
+      </w:pPr>
+      <w:bookmarkStart w:id="31" w:name="_Toc36728085"/>
+      <w:r>
+        <w:t xml:space="preserve">Panel #3 - </w:t>
+      </w:r>
+      <w:r>
+        <w:t>Analysis Setup</w:t>
+      </w:r>
+      <w:bookmarkEnd w:id="31"/>
+    </w:p>
+    <w:p>
+      <w:r>
+        <w:t xml:space="preserve">Parameters related to Analysis Setup are defined under </w:t>
+      </w:r>
+      <w:r>
+        <w:rPr>
+          <w:b/>
+        </w:rPr>
+        <w:t>“</w:t>
+      </w:r>
+      <w:r>
+        <w:rPr>
+          <w:b/>
+        </w:rPr>
+        <w:t>Analysis Setup</w:t>
+      </w:r>
+      <w:r>
+        <w:rPr>
+          <w:b/>
+        </w:rPr>
+        <w:t>”</w:t>
+      </w:r>
+      <w:r>
+        <w:t xml:space="preserve"> tab of the GUI.</w:t>
+      </w:r>
+      <w:r>
+        <w:t xml:space="preserve"> Once the geometry is drawn using </w:t>
+      </w:r>
+      <w:r>
+        <w:rPr>
+          <w:b/>
+        </w:rPr>
+        <w:t>“</w:t>
+      </w:r>
+      <w:r>
+        <w:rPr>
+          <w:b/>
+        </w:rPr>
+        <w:t>Draw windings”</w:t>
+      </w:r>
+      <w:r>
+        <w:rPr>
+          <w:b/>
         </w:rPr>
         <w:t xml:space="preserve"> </w:t>
       </w:r>
       <w:r>
-        <w:t xml:space="preserve">in </w:t>
-      </w:r>
-      <w:proofErr w:type="spellStart"/>
-      <w:r>
-        <w:t>personalLib</w:t>
-      </w:r>
-      <w:proofErr w:type="spellEnd"/>
-      <w:r>
-        <w:t xml:space="preserve"> folder defined in Electronics Desktop</w:t>
-      </w:r>
-    </w:p>
-    <w:p>
-      <w:pPr>
-        <w:pStyle w:val="ListParagraph"/>
-        <w:numPr>
-          <w:ilvl w:val="0"/>
-          <w:numId w:val="25"/>
-        </w:numPr>
-      </w:pPr>
-      <w:r>
-        <w:t xml:space="preserve">Create a tab file for frequency versus permeability for the required core. Sheet Scan option available in Maxwell can help for creation of the tab fil. </w:t>
-      </w:r>
-    </w:p>
-    <w:p>
-      <w:pPr>
-        <w:pStyle w:val="ListParagraph"/>
-        <w:numPr>
-          <w:ilvl w:val="0"/>
-          <w:numId w:val="25"/>
-        </w:numPr>
-      </w:pPr>
-      <w:r>
-        <w:t>Name the tab file same as the name of the material to be added</w:t>
-      </w:r>
-    </w:p>
-    <w:p>
-      <w:pPr>
-        <w:pStyle w:val="ListParagraph"/>
-        <w:numPr>
-          <w:ilvl w:val="0"/>
-          <w:numId w:val="25"/>
-        </w:numPr>
-        <w:rPr>
-          <w:i/>
-        </w:rPr>
-      </w:pPr>
-      <w:r>
-        <w:t xml:space="preserve">Place the tab file in </w:t>
-      </w:r>
-      <w:r>
-        <w:t xml:space="preserve">that folder </w:t>
-      </w:r>
-      <w:r>
-        <w:rPr>
-          <w:i/>
-        </w:rPr>
-        <w:t>…\</w:t>
-      </w:r>
-      <w:proofErr w:type="spellStart"/>
-      <w:r>
-        <w:rPr>
-          <w:i/>
-        </w:rPr>
-        <w:t>PersonalLib</w:t>
-      </w:r>
-      <w:proofErr w:type="spellEnd"/>
-      <w:r>
-        <w:rPr>
-          <w:i/>
-        </w:rPr>
-        <w:t>\Materials</w:t>
-      </w:r>
-    </w:p>
-    <w:p>
-      <w:pPr>
-        <w:pStyle w:val="ListParagraph"/>
-        <w:numPr>
-          <w:ilvl w:val="0"/>
-          <w:numId w:val="25"/>
-        </w:numPr>
-      </w:pPr>
-      <w:r>
-        <w:t>Open “</w:t>
-      </w:r>
-      <w:proofErr w:type="spellStart"/>
-      <w:r>
-        <w:t>matdata.tab</w:t>
-      </w:r>
-      <w:proofErr w:type="spellEnd"/>
-      <w:r>
-        <w:t>” file</w:t>
-      </w:r>
-      <w:r>
-        <w:t xml:space="preserve"> </w:t>
-      </w:r>
-      <w:r>
-        <w:t>in Excel</w:t>
-      </w:r>
-    </w:p>
-    <w:p>
-      <w:pPr>
-        <w:pStyle w:val="ListParagraph"/>
-        <w:numPr>
-          <w:ilvl w:val="0"/>
-          <w:numId w:val="25"/>
-        </w:numPr>
-      </w:pPr>
-      <w:r>
-        <w:t>Add a row for the material to be added and specify name and other material properties</w:t>
-      </w:r>
-      <w:r>
-        <w:t xml:space="preserve"> </w:t>
-      </w:r>
-    </w:p>
-    <w:p>
-      <w:pPr>
-        <w:pStyle w:val="ListParagraph"/>
-        <w:numPr>
-          <w:ilvl w:val="0"/>
-          <w:numId w:val="25"/>
-        </w:numPr>
-      </w:pPr>
-      <w:r>
-        <w:t>Save the file with same name.</w:t>
-      </w:r>
-    </w:p>
-    <w:p>
-      <w:r>
-        <w:t xml:space="preserve">Once this is done, the material should be available for selection for next run of the </w:t>
-      </w:r>
-      <w:r>
-        <w:t>ACT</w:t>
-      </w:r>
-    </w:p>
-    <w:p>
-      <w:pPr>
-        <w:pStyle w:val="Heading2"/>
-      </w:pPr>
-      <w:bookmarkStart w:id="34" w:name="_Toc36728088"/>
-      <w:r>
-        <w:t>Winding Side</w:t>
-      </w:r>
-      <w:r>
-        <w:t xml:space="preserve"> Definition</w:t>
-      </w:r>
-      <w:bookmarkEnd w:id="34"/>
-    </w:p>
-    <w:p>
-      <w:r>
-        <w:t xml:space="preserve">Once all the winding layers are drawn, </w:t>
-      </w:r>
-      <w:r>
-        <w:t>user needs</w:t>
-      </w:r>
-      <w:r>
-        <w:t xml:space="preserve"> to define which of the layers correspond to Primary winding and which layers will be considered as secondary</w:t>
-      </w:r>
-      <w:r>
-        <w:t xml:space="preserve">, tertiary, </w:t>
-      </w:r>
-      <w:proofErr w:type="spellStart"/>
-      <w:r>
-        <w:t>etc</w:t>
-      </w:r>
-      <w:proofErr w:type="spellEnd"/>
-      <w:r>
-        <w:t xml:space="preserve"> </w:t>
-      </w:r>
-      <w:r>
-        <w:t>winding</w:t>
-      </w:r>
-      <w:r>
-        <w:t xml:space="preserve">. The definition of </w:t>
-      </w:r>
-      <w:r>
-        <w:t>p</w:t>
-      </w:r>
-      <w:r>
-        <w:t>rimary</w:t>
-      </w:r>
-      <w:r>
-        <w:t xml:space="preserve">, </w:t>
-      </w:r>
-      <w:r>
-        <w:t>secondary</w:t>
-      </w:r>
-      <w:r>
-        <w:t xml:space="preserve">, </w:t>
-      </w:r>
-      <w:proofErr w:type="spellStart"/>
-      <w:r>
-        <w:t>etc</w:t>
-      </w:r>
-      <w:proofErr w:type="spellEnd"/>
-      <w:r>
-        <w:t xml:space="preserve"> will be </w:t>
-      </w:r>
-      <w:r>
-        <w:t>used</w:t>
-      </w:r>
-      <w:r>
-        <w:t xml:space="preserve"> to define direction of current. Current Direction in secondary is assigned as opposite to </w:t>
-      </w:r>
-      <w:r>
-        <w:t>p</w:t>
-      </w:r>
-      <w:r>
-        <w:t>rimary.</w:t>
-      </w:r>
-    </w:p>
-    <w:p>
-      <w:r>
-        <w:t>Further operations will be enabled only after all layers are defined as Primary or Secondary.</w:t>
+        <w:t>checkbox</w:t>
+      </w:r>
+      <w:r>
+        <w:t xml:space="preserve"> on winding Definition tab, the options on Analysis Setup tab will be enabled.</w:t>
       </w:r>
     </w:p>
     <w:p/>
@@ -7497,7 +7074,249 @@
           <w:noProof/>
         </w:rPr>
         <w:drawing>
-          <wp:inline distT="0" distB="0" distL="0" distR="0" wp14:anchorId="19998BD8" wp14:editId="32968BC7">
+          <wp:inline distT="0" distB="0" distL="0" distR="0" wp14:anchorId="745BDA98" wp14:editId="00FC7885">
+            <wp:extent cx="3494920" cy="4716235"/>
+            <wp:effectExtent l="19050" t="19050" r="10795" b="27305"/>
+            <wp:docPr id="15" name="Picture 15"/>
+            <wp:cNvGraphicFramePr>
+              <a:graphicFrameLocks xmlns:a="http://schemas.openxmlformats.org/drawingml/2006/main" noChangeAspect="1"/>
+            </wp:cNvGraphicFramePr>
+            <a:graphic xmlns:a="http://schemas.openxmlformats.org/drawingml/2006/main">
+              <a:graphicData uri="http://schemas.openxmlformats.org/drawingml/2006/picture">
+                <pic:pic xmlns:pic="http://schemas.openxmlformats.org/drawingml/2006/picture">
+                  <pic:nvPicPr>
+                    <pic:cNvPr id="15" name="Picture 15"/>
+                    <pic:cNvPicPr/>
+                  </pic:nvPicPr>
+                  <pic:blipFill>
+                    <a:blip r:embed="rId31" cstate="print">
+                      <a:extLst>
+                        <a:ext uri="{28A0092B-C50C-407E-A947-70E740481C1C}">
+                          <a14:useLocalDpi xmlns:a14="http://schemas.microsoft.com/office/drawing/2010/main" val="0"/>
+                        </a:ext>
+                      </a:extLst>
+                    </a:blip>
+                    <a:stretch>
+                      <a:fillRect/>
+                    </a:stretch>
+                  </pic:blipFill>
+                  <pic:spPr>
+                    <a:xfrm>
+                      <a:off x="0" y="0"/>
+                      <a:ext cx="3503065" cy="4727227"/>
+                    </a:xfrm>
+                    <a:prstGeom prst="rect">
+                      <a:avLst/>
+                    </a:prstGeom>
+                    <a:ln>
+                      <a:solidFill>
+                        <a:schemeClr val="tx1"/>
+                      </a:solidFill>
+                    </a:ln>
+                  </pic:spPr>
+                </pic:pic>
+              </a:graphicData>
+            </a:graphic>
+          </wp:inline>
+        </w:drawing>
+      </w:r>
+    </w:p>
+    <w:p/>
+    <w:p>
+      <w:pPr>
+        <w:pStyle w:val="Heading2"/>
+      </w:pPr>
+      <w:bookmarkStart w:id="32" w:name="_Toc36728086"/>
+      <w:r>
+        <w:t>Define Material</w:t>
+      </w:r>
+      <w:bookmarkEnd w:id="32"/>
+    </w:p>
+    <w:p>
+      <w:r>
+        <w:t xml:space="preserve">Select the </w:t>
+      </w:r>
+      <w:r>
+        <w:t xml:space="preserve">ferrite </w:t>
+      </w:r>
+      <w:r>
+        <w:t>core materia</w:t>
+      </w:r>
+      <w:r>
+        <w:t>l</w:t>
+      </w:r>
+      <w:r>
+        <w:t xml:space="preserve"> and coil material (copper or aluminum) from the </w:t>
+      </w:r>
+      <w:proofErr w:type="gramStart"/>
+      <w:r>
+        <w:t>pull down</w:t>
+      </w:r>
+      <w:proofErr w:type="gramEnd"/>
+      <w:r>
+        <w:t xml:space="preserve"> menus.</w:t>
+      </w:r>
+    </w:p>
+    <w:p>
+      <w:r>
+        <w:t>During setup extension e</w:t>
+      </w:r>
+      <w:r>
+        <w:t>nabl</w:t>
+      </w:r>
+      <w:r>
+        <w:t>es</w:t>
+      </w:r>
+      <w:r>
+        <w:t xml:space="preserve"> thermal properties for </w:t>
+      </w:r>
+      <w:r>
+        <w:t>coils</w:t>
+      </w:r>
+      <w:r>
+        <w:t xml:space="preserve"> for further two-way coupling with thermal tools like </w:t>
+      </w:r>
+      <w:proofErr w:type="spellStart"/>
+      <w:r>
+        <w:t>Icepak</w:t>
+      </w:r>
+      <w:proofErr w:type="spellEnd"/>
+      <w:r>
+        <w:t xml:space="preserve"> and Fluent</w:t>
+      </w:r>
+    </w:p>
+    <w:p/>
+    <w:p>
+      <w:pPr>
+        <w:pStyle w:val="Heading2"/>
+      </w:pPr>
+      <w:bookmarkStart w:id="33" w:name="_Toc36728087"/>
+      <w:r>
+        <w:t>Adding a Core Material</w:t>
+      </w:r>
+      <w:bookmarkEnd w:id="33"/>
+    </w:p>
+    <w:p>
+      <w:proofErr w:type="gramStart"/>
+      <w:r>
+        <w:t>In order to</w:t>
+      </w:r>
+      <w:proofErr w:type="gramEnd"/>
+      <w:r>
+        <w:t xml:space="preserve"> add a new core material, users can follow below steps:</w:t>
+      </w:r>
+    </w:p>
+    <w:p>
+      <w:pPr>
+        <w:numPr>
+          <w:ilvl w:val="0"/>
+          <w:numId w:val="32"/>
+        </w:numPr>
+        <w:tabs>
+          <w:tab w:val="clear" w:pos="720"/>
+          <w:tab w:val="num" w:pos="1170"/>
+        </w:tabs>
+        <w:ind w:firstLine="90"/>
+      </w:pPr>
+      <w:r>
+        <w:t xml:space="preserve">Open ACT and click Custom Library button. It will open folder where you can modify </w:t>
+      </w:r>
+      <w:proofErr w:type="spellStart"/>
+      <w:r>
+        <w:t>material_properties.json</w:t>
+      </w:r>
+      <w:proofErr w:type="spellEnd"/>
+      <w:r>
+        <w:t xml:space="preserve"> file to add new </w:t>
+      </w:r>
+      <w:proofErr w:type="gramStart"/>
+      <w:r>
+        <w:t>materials</w:t>
+      </w:r>
+      <w:proofErr w:type="gramEnd"/>
+    </w:p>
+    <w:p>
+      <w:pPr>
+        <w:numPr>
+          <w:ilvl w:val="0"/>
+          <w:numId w:val="32"/>
+        </w:numPr>
+        <w:tabs>
+          <w:tab w:val="left" w:pos="1170"/>
+        </w:tabs>
+        <w:ind w:firstLine="90"/>
+      </w:pPr>
+      <w:r>
+        <w:t xml:space="preserve">Add new material respecting JSON syntax. For each material you need to add Conductivity, Steinmetz coefficients (Cm, X, Y), density and permeability versus </w:t>
+      </w:r>
+      <w:proofErr w:type="gramStart"/>
+      <w:r>
+        <w:t>frequency</w:t>
+      </w:r>
+      <w:proofErr w:type="gramEnd"/>
+    </w:p>
+    <w:p>
+      <w:r>
+        <w:t xml:space="preserve">Once this is done, the material should be available for selection for next run of the </w:t>
+      </w:r>
+      <w:proofErr w:type="gramStart"/>
+      <w:r>
+        <w:t>ACT</w:t>
+      </w:r>
+      <w:proofErr w:type="gramEnd"/>
+    </w:p>
+    <w:p>
+      <w:pPr>
+        <w:pStyle w:val="Heading2"/>
+      </w:pPr>
+      <w:bookmarkStart w:id="34" w:name="_Toc36728088"/>
+      <w:r>
+        <w:t>Winding Side</w:t>
+      </w:r>
+      <w:r>
+        <w:t xml:space="preserve"> Definition</w:t>
+      </w:r>
+      <w:bookmarkEnd w:id="34"/>
+    </w:p>
+    <w:p>
+      <w:r>
+        <w:t>User</w:t>
+      </w:r>
+      <w:r>
+        <w:t xml:space="preserve"> needs</w:t>
+      </w:r>
+      <w:r>
+        <w:t xml:space="preserve"> to define which of the layers correspond to Primary winding and which layers will be considered as secondary</w:t>
+      </w:r>
+      <w:r>
+        <w:t xml:space="preserve">, tertiary, </w:t>
+      </w:r>
+      <w:proofErr w:type="spellStart"/>
+      <w:r>
+        <w:t>etc</w:t>
+      </w:r>
+      <w:proofErr w:type="spellEnd"/>
+      <w:r>
+        <w:t xml:space="preserve"> </w:t>
+      </w:r>
+      <w:r>
+        <w:t>winding</w:t>
+      </w:r>
+      <w:r>
+        <w:t xml:space="preserve">. </w:t>
+      </w:r>
+    </w:p>
+    <w:p/>
+    <w:p>
+      <w:pPr>
+        <w:jc w:val="center"/>
+      </w:pPr>
+      <w:r>
+        <w:rPr>
+          <w:noProof/>
+        </w:rPr>
+        <w:drawing>
+          <wp:inline distT="0" distB="0" distL="0" distR="0" wp14:anchorId="19998BD8" wp14:editId="3E3A0261">
             <wp:extent cx="4952365" cy="3848100"/>
             <wp:effectExtent l="0" t="0" r="635" b="0"/>
             <wp:docPr id="16" name="Picture 16"/>
@@ -7514,7 +7333,7 @@
                     </pic:cNvPicPr>
                   </pic:nvPicPr>
                   <pic:blipFill>
-                    <a:blip r:embed="rId31">
+                    <a:blip r:embed="rId32">
                       <a:extLst>
                         <a:ext uri="{28A0092B-C50C-407E-A947-70E740481C1C}">
                           <a14:useLocalDpi xmlns:a14="http://schemas.microsoft.com/office/drawing/2010/main" val="0"/>
@@ -7550,12 +7369,21 @@
       <w:pPr>
         <w:pStyle w:val="Heading2"/>
       </w:pPr>
-      <w:bookmarkStart w:id="35" w:name="_Toc36728089"/>
-      <w:r>
-        <w:t>Excitation Definition</w:t>
-      </w:r>
-      <w:bookmarkEnd w:id="35"/>
-    </w:p>
+      <w:r>
+        <w:t>Connections Definition</w:t>
+      </w:r>
+    </w:p>
+    <w:p>
+      <w:r>
+        <w:t xml:space="preserve">Once all layers are assigned to appropriate Winding Side “Defined Connections” button will be activated. User needs to specify how layers are connected within winding </w:t>
+      </w:r>
+      <w:proofErr w:type="gramStart"/>
+      <w:r>
+        <w:t>side</w:t>
+      </w:r>
+      <w:proofErr w:type="gramEnd"/>
+    </w:p>
+    <w:p/>
     <w:p>
       <w:pPr>
         <w:jc w:val="center"/>
@@ -7565,9 +7393,82 @@
           <w:noProof/>
         </w:rPr>
         <w:drawing>
-          <wp:inline distT="0" distB="0" distL="0" distR="0" wp14:anchorId="446C5AAF" wp14:editId="7C107527">
-            <wp:extent cx="4257675" cy="990600"/>
-            <wp:effectExtent l="19050" t="19050" r="28575" b="19050"/>
+          <wp:inline distT="0" distB="0" distL="0" distR="0" wp14:anchorId="5474C6C9" wp14:editId="2F3956C7">
+            <wp:extent cx="5671185" cy="3178810"/>
+            <wp:effectExtent l="0" t="0" r="5715" b="2540"/>
+            <wp:docPr id="28" name="Picture 28"/>
+            <wp:cNvGraphicFramePr>
+              <a:graphicFrameLocks xmlns:a="http://schemas.openxmlformats.org/drawingml/2006/main" noChangeAspect="1"/>
+            </wp:cNvGraphicFramePr>
+            <a:graphic xmlns:a="http://schemas.openxmlformats.org/drawingml/2006/main">
+              <a:graphicData uri="http://schemas.openxmlformats.org/drawingml/2006/picture">
+                <pic:pic xmlns:pic="http://schemas.openxmlformats.org/drawingml/2006/picture">
+                  <pic:nvPicPr>
+                    <pic:cNvPr id="0" name="Picture 1"/>
+                    <pic:cNvPicPr>
+                      <a:picLocks noChangeAspect="1" noChangeArrowheads="1" noCrop="1"/>
+                    </pic:cNvPicPr>
+                  </pic:nvPicPr>
+                  <pic:blipFill>
+                    <a:blip r:embed="rId33">
+                      <a:extLst>
+                        <a:ext uri="{28A0092B-C50C-407E-A947-70E740481C1C}">
+                          <a14:useLocalDpi xmlns:a14="http://schemas.microsoft.com/office/drawing/2010/main" val="0"/>
+                        </a:ext>
+                      </a:extLst>
+                    </a:blip>
+                    <a:srcRect/>
+                    <a:stretch>
+                      <a:fillRect/>
+                    </a:stretch>
+                  </pic:blipFill>
+                  <pic:spPr bwMode="auto">
+                    <a:xfrm>
+                      <a:off x="0" y="0"/>
+                      <a:ext cx="5671185" cy="3178810"/>
+                    </a:xfrm>
+                    <a:prstGeom prst="rect">
+                      <a:avLst/>
+                    </a:prstGeom>
+                    <a:noFill/>
+                    <a:ln>
+                      <a:noFill/>
+                    </a:ln>
+                  </pic:spPr>
+                </pic:pic>
+              </a:graphicData>
+            </a:graphic>
+          </wp:inline>
+        </w:drawing>
+      </w:r>
+    </w:p>
+    <w:p>
+      <w:pPr>
+        <w:jc w:val="center"/>
+      </w:pPr>
+    </w:p>
+    <w:p>
+      <w:pPr>
+        <w:pStyle w:val="Heading2"/>
+      </w:pPr>
+      <w:bookmarkStart w:id="35" w:name="_Toc36728089"/>
+      <w:r>
+        <w:t>Excitation Definition</w:t>
+      </w:r>
+      <w:bookmarkEnd w:id="35"/>
+    </w:p>
+    <w:p>
+      <w:pPr>
+        <w:jc w:val="center"/>
+      </w:pPr>
+      <w:r>
+        <w:rPr>
+          <w:noProof/>
+        </w:rPr>
+        <w:drawing>
+          <wp:inline distT="0" distB="0" distL="0" distR="0" wp14:anchorId="446C5AAF" wp14:editId="652ED9D3">
+            <wp:extent cx="4199165" cy="764722"/>
+            <wp:effectExtent l="19050" t="19050" r="11430" b="16510"/>
             <wp:docPr id="3" name="Picture 3"/>
             <wp:cNvGraphicFramePr>
               <a:graphicFrameLocks xmlns:a="http://schemas.openxmlformats.org/drawingml/2006/main" noChangeAspect="1"/>
@@ -7579,25 +7480,48 @@
                     <pic:cNvPr id="1" name=""/>
                     <pic:cNvPicPr/>
                   </pic:nvPicPr>
-                  <pic:blipFill>
-                    <a:blip r:embed="rId32"/>
-                    <a:stretch>
-                      <a:fillRect/>
-                    </a:stretch>
+                  <pic:blipFill rotWithShape="1">
+                    <a:blip r:embed="rId34"/>
+                    <a:srcRect r="1374" b="22802"/>
+                    <a:stretch/>
                   </pic:blipFill>
-                  <pic:spPr>
+                  <pic:spPr bwMode="auto">
                     <a:xfrm>
                       <a:off x="0" y="0"/>
-                      <a:ext cx="4257675" cy="990600"/>
+                      <a:ext cx="4199165" cy="764722"/>
                     </a:xfrm>
                     <a:prstGeom prst="rect">
                       <a:avLst/>
                     </a:prstGeom>
-                    <a:ln>
+                    <a:ln w="9525" cap="flat" cmpd="sng" algn="ctr">
                       <a:solidFill>
-                        <a:schemeClr val="tx1"/>
+                        <a:sysClr val="windowText" lastClr="000000"/>
                       </a:solidFill>
+                      <a:prstDash val="solid"/>
+                      <a:round/>
+                      <a:headEnd type="none" w="med" len="med"/>
+                      <a:tailEnd type="none" w="med" len="med"/>
+                      <a:extLst>
+                        <a:ext uri="{C807C97D-BFC1-408E-A445-0C87EB9F89A2}">
+                          <ask:lineSketchStyleProps xmlns:ask="http://schemas.microsoft.com/office/drawing/2018/sketchyshapes" sd="0">
+                            <a:custGeom>
+                              <a:avLst/>
+                              <a:gdLst/>
+                              <a:ahLst/>
+                              <a:cxnLst/>
+                              <a:rect l="0" t="0" r="0" b="0"/>
+                              <a:pathLst/>
+                            </a:custGeom>
+                            <ask:type/>
+                          </ask:lineSketchStyleProps>
+                        </a:ext>
+                      </a:extLst>
                     </a:ln>
+                    <a:extLst>
+                      <a:ext uri="{53640926-AAD7-44D8-BBD7-CCE9431645EC}">
+                        <a14:shadowObscured xmlns:a14="http://schemas.microsoft.com/office/drawing/2010/main"/>
+                      </a:ext>
+                    </a:extLst>
                   </pic:spPr>
                 </pic:pic>
               </a:graphicData>
@@ -7662,16 +7586,13 @@
     </w:p>
     <w:p>
       <w:r>
-        <w:t xml:space="preserve">User </w:t>
+        <w:t xml:space="preserve">User has to define either Voltage value in Volts or Current value in Amperes for primary side of the transformer depending on the chosen excitation </w:t>
       </w:r>
       <w:proofErr w:type="gramStart"/>
       <w:r>
-        <w:t>has to</w:t>
+        <w:t>strategy</w:t>
       </w:r>
       <w:proofErr w:type="gramEnd"/>
-      <w:r>
-        <w:t xml:space="preserve"> define either Voltage value in Volts or Current value in Amperes for primary side of the transformer depending on the chosen excitation strategy</w:t>
-      </w:r>
     </w:p>
     <w:p>
       <w:pPr>
@@ -7679,153 +7600,156 @@
       </w:pPr>
       <w:bookmarkStart w:id="39" w:name="_Toc36728093"/>
       <w:r>
-        <w:t>Secondary Resistance</w:t>
+        <w:t>Load</w:t>
+      </w:r>
+      <w:r>
+        <w:t xml:space="preserve"> </w:t>
+      </w:r>
+      <w:r>
+        <w:t>(</w:t>
+      </w:r>
+      <w:r>
+        <w:t>Resistance</w:t>
       </w:r>
       <w:bookmarkEnd w:id="39"/>
-    </w:p>
-    <w:p>
-      <w:pPr>
-        <w:rPr>
-          <w:b/>
-          <w:bCs/>
-        </w:rPr>
-      </w:pPr>
-      <w:r>
-        <w:t xml:space="preserve">If number of transformer sides specified is greater than one user is asked to setup resistance value for the secondary, tertiary, </w:t>
+      <w:r>
+        <w:t>) table</w:t>
+      </w:r>
+    </w:p>
+    <w:p>
+      <w:r>
+        <w:t xml:space="preserve">User has to specify resistance for each defined side in the Load </w:t>
+      </w:r>
+      <w:proofErr w:type="gramStart"/>
+      <w:r>
+        <w:t>Table</w:t>
+      </w:r>
+      <w:proofErr w:type="gramEnd"/>
+    </w:p>
+    <w:p/>
+    <w:p>
+      <w:pPr>
+        <w:pStyle w:val="Heading2"/>
+      </w:pPr>
+      <w:bookmarkStart w:id="40" w:name="_Toc36728094"/>
+      <w:r>
+        <w:t>Frequency Definition</w:t>
+      </w:r>
+      <w:bookmarkEnd w:id="40"/>
+    </w:p>
+    <w:p>
+      <w:pPr>
+        <w:pStyle w:val="Heading3"/>
+      </w:pPr>
+      <w:bookmarkStart w:id="41" w:name="_Toc36728095"/>
+      <w:r>
+        <w:t>Adaptive Frequency</w:t>
+      </w:r>
+      <w:bookmarkEnd w:id="41"/>
+    </w:p>
+    <w:p>
+      <w:r>
+        <w:t xml:space="preserve">The Frequency defined under Adaptive Frequency is </w:t>
+      </w:r>
+      <w:r>
+        <w:t>us</w:t>
+      </w:r>
+      <w:r>
+        <w:t>ed for solving the fields with Adaptive mesh refinement. It is advisable to define highest frequency of the frequency range to be solved under the adaptive frequency. This ensures that the skin depths are resolved for all the frequency range to be solved.</w:t>
+      </w:r>
+    </w:p>
+    <w:p>
+      <w:r>
+        <w:t xml:space="preserve">Auto skin layers: if thickness of the conductor is less than 3 values of skin depth then ACT will automatically generate additional layers for </w:t>
       </w:r>
       <w:proofErr w:type="spellStart"/>
       <w:r>
-        <w:t>etc</w:t>
+        <w:t>mesher</w:t>
       </w:r>
       <w:proofErr w:type="spellEnd"/>
       <w:r>
-        <w:t xml:space="preserve"> windings.</w:t>
+        <w:t xml:space="preserve"> to capture eddy effects</w:t>
       </w:r>
     </w:p>
     <w:p/>
     <w:p>
       <w:pPr>
+        <w:pStyle w:val="Heading3"/>
+      </w:pPr>
+      <w:bookmarkStart w:id="42" w:name="_Toc36728096"/>
+      <w:r>
+        <w:t>Frequency Sweep</w:t>
+      </w:r>
+      <w:bookmarkEnd w:id="42"/>
+    </w:p>
+    <w:p>
+      <w:r>
+        <w:t>The checkbox “Define Frequency Sweep” enables to setup a frequency range on which the results need to be computed. After the checkbox is checked, users can click on the button “Set” to define the frequency range to be solved. Users can Define Start and Stop frequency together with number of samples to be solved in that range. Further the sampling method can also be defined as Linear or Logarithmic.</w:t>
+      </w:r>
+    </w:p>
+    <w:p>
+      <w:r>
+        <w:t>Note: Frequency Sweep will be necessary if user is interested in System Simulation using State Space Model extracted from Maxwell solution.</w:t>
+      </w:r>
+    </w:p>
+    <w:p/>
+    <w:p>
+      <w:pPr>
         <w:pStyle w:val="Heading2"/>
       </w:pPr>
-      <w:bookmarkStart w:id="40" w:name="_Toc36728094"/>
-      <w:r>
-        <w:t>Frequency Definition</w:t>
-      </w:r>
-      <w:bookmarkEnd w:id="40"/>
+      <w:bookmarkStart w:id="43" w:name="_Toc36728097"/>
+      <w:r>
+        <w:t>Analysis Setup</w:t>
+      </w:r>
+      <w:bookmarkEnd w:id="43"/>
+    </w:p>
+    <w:p>
+      <w:r>
+        <w:t>The details mentioned under this section will be used to determine the level of accuracy required in the simulation.</w:t>
+      </w:r>
     </w:p>
     <w:p>
       <w:pPr>
         <w:pStyle w:val="Heading3"/>
       </w:pPr>
-      <w:bookmarkStart w:id="41" w:name="_Toc36728095"/>
-      <w:r>
-        <w:t>Adaptive Frequency</w:t>
-      </w:r>
-      <w:bookmarkEnd w:id="41"/>
-    </w:p>
-    <w:p>
-      <w:r>
-        <w:t xml:space="preserve">The Frequency defined under Adaptive Frequency is </w:t>
-      </w:r>
-      <w:r>
-        <w:t>us</w:t>
-      </w:r>
-      <w:r>
-        <w:t>ed for solving the fields with Adaptive mesh refinement. It is advisable to define highest frequency of the frequency range to be solved under the adaptive frequency. This ensures that the skin depths are resolved for all the frequency range to be solved.</w:t>
-      </w:r>
-    </w:p>
-    <w:p>
-      <w:r>
-        <w:t xml:space="preserve">Auto skin layers: if thickness of the conductor is less than 3 values of skin depth then ACT will automatically generate additional layers for </w:t>
-      </w:r>
-      <w:proofErr w:type="spellStart"/>
-      <w:r>
-        <w:t>mesher</w:t>
-      </w:r>
-      <w:proofErr w:type="spellEnd"/>
-      <w:r>
-        <w:t xml:space="preserve"> to capture eddy effects</w:t>
-      </w:r>
-    </w:p>
-    <w:p/>
+      <w:bookmarkStart w:id="44" w:name="_Toc36728098"/>
+      <w:r>
+        <w:t>Percentage Error</w:t>
+      </w:r>
+      <w:bookmarkEnd w:id="44"/>
+    </w:p>
+    <w:p>
+      <w:r>
+        <w:t xml:space="preserve">The </w:t>
+      </w:r>
+      <w:r>
+        <w:t>Percent Error</w:t>
+      </w:r>
+      <w:r>
+        <w:t xml:space="preserve"> allows you to control the desired solution accuracy. Smaller values produce more accurate (but slower) solutions.</w:t>
+      </w:r>
+    </w:p>
     <w:p>
       <w:pPr>
         <w:pStyle w:val="Heading3"/>
       </w:pPr>
-      <w:bookmarkStart w:id="42" w:name="_Toc36728096"/>
-      <w:r>
-        <w:t>Frequency Sweep</w:t>
-      </w:r>
-      <w:bookmarkEnd w:id="42"/>
-    </w:p>
-    <w:p>
-      <w:r>
-        <w:t>The checkbox “Define Frequency Sweep” enables to setup a frequency range on which the results need to be computed. After the checkbox is checked, users can click on the button “Set” to define the frequency range to be solved. Users can Define Start and Stop frequency together with number of samples to be solved in that range. Further the sampling method can also be defined as Linear or Logarithmic.</w:t>
-      </w:r>
-    </w:p>
-    <w:p>
-      <w:r>
-        <w:t>Note: Frequency Sweep will be necessary if user is interested in System Simulation using State Space Model extracted from Maxwell solution.</w:t>
-      </w:r>
-    </w:p>
-    <w:p/>
-    <w:p>
-      <w:pPr>
-        <w:pStyle w:val="Heading2"/>
-      </w:pPr>
-      <w:bookmarkStart w:id="43" w:name="_Toc36728097"/>
-      <w:r>
-        <w:t>Analysis Setup</w:t>
-      </w:r>
-      <w:bookmarkEnd w:id="43"/>
-    </w:p>
-    <w:p>
-      <w:r>
-        <w:t>The details mentioned under this section will be used to determine the level of accuracy required in the simulation.</w:t>
-      </w:r>
-    </w:p>
-    <w:p>
-      <w:pPr>
-        <w:pStyle w:val="Heading3"/>
-      </w:pPr>
-      <w:bookmarkStart w:id="44" w:name="_Toc36728098"/>
-      <w:r>
-        <w:t>Percentage Error</w:t>
-      </w:r>
-      <w:bookmarkEnd w:id="44"/>
+      <w:bookmarkStart w:id="45" w:name="_Toc36728099"/>
+      <w:r>
+        <w:t>Maximum Number of Passes</w:t>
+      </w:r>
+      <w:bookmarkEnd w:id="45"/>
     </w:p>
     <w:p>
       <w:r>
         <w:t xml:space="preserve">The </w:t>
       </w:r>
       <w:r>
-        <w:t>Percent Error</w:t>
-      </w:r>
-      <w:r>
-        <w:t xml:space="preserve"> allows you to control the desired solution accuracy. Smaller values produce more accurate (but slower) solutions.</w:t>
-      </w:r>
-    </w:p>
-    <w:p>
-      <w:pPr>
-        <w:pStyle w:val="Heading3"/>
-      </w:pPr>
-      <w:bookmarkStart w:id="45" w:name="_Toc36728099"/>
-      <w:r>
         <w:t>Maximum Number of Passes</w:t>
       </w:r>
-      <w:bookmarkEnd w:id="45"/>
-    </w:p>
-    <w:p>
-      <w:r>
-        <w:t xml:space="preserve">The </w:t>
-      </w:r>
-      <w:r>
-        <w:t>Maximum Number of Passes</w:t>
-      </w:r>
       <w:r>
         <w:t xml:space="preserve"> is the maximum number of </w:t>
       </w:r>
-      <w:hyperlink r:id="rId33" w:history="1">
+      <w:hyperlink r:id="rId35" w:history="1">
         <w:r>
           <w:t xml:space="preserve">mesh refinement </w:t>
         </w:r>
@@ -7903,19 +7827,15 @@
       <w:r>
         <w:t xml:space="preserve">By </w:t>
       </w:r>
-      <w:proofErr w:type="gramStart"/>
-      <w:r>
-        <w:t>default</w:t>
-      </w:r>
-      <w:proofErr w:type="gramEnd"/>
+      <w:r>
+        <w:t>default,</w:t>
+      </w:r>
       <w:r>
         <w:t xml:space="preserve"> ACT generates half of the model to reduce simulation time. </w:t>
       </w:r>
-      <w:proofErr w:type="gramStart"/>
-      <w:r>
-        <w:t>However</w:t>
-      </w:r>
-      <w:proofErr w:type="gramEnd"/>
+      <w:r>
+        <w:t>However,</w:t>
+      </w:r>
       <w:r>
         <w:t xml:space="preserve"> if user prefers to solve full model this option is available.</w:t>
       </w:r>
@@ -7948,11 +7868,9 @@
       <w:r>
         <w:t xml:space="preserve">By </w:t>
       </w:r>
-      <w:proofErr w:type="gramStart"/>
-      <w:r>
-        <w:t>default</w:t>
-      </w:r>
-      <w:proofErr w:type="gramEnd"/>
+      <w:r>
+        <w:t>default,</w:t>
+      </w:r>
       <w:r>
         <w:t xml:space="preserve"> the directory is pointed towards the Maxwell Project directory </w:t>
       </w:r>
@@ -8003,7 +7921,6 @@
       <w:pPr>
         <w:jc w:val="center"/>
       </w:pPr>
-      <w:bookmarkStart w:id="52" w:name="_GoBack"/>
       <w:r>
         <w:rPr>
           <w:noProof/>
@@ -8038,7 +7955,7 @@
                     </pic:cNvPicPr>
                   </pic:nvPicPr>
                   <pic:blipFill>
-                    <a:blip r:embed="rId34">
+                    <a:blip r:embed="rId36">
                       <a:extLst>
                         <a:ext uri="{28A0092B-C50C-407E-A947-70E740481C1C}">
                           <a14:useLocalDpi xmlns:a14="http://schemas.microsoft.com/office/drawing/2010/main" val="0"/>
@@ -8068,18 +7985,17 @@
           </wp:inline>
         </w:drawing>
       </w:r>
+    </w:p>
+    <w:p/>
+    <w:p>
+      <w:pPr>
+        <w:pStyle w:val="Heading2"/>
+      </w:pPr>
+      <w:bookmarkStart w:id="52" w:name="_Toc36728105"/>
+      <w:r>
+        <w:t>Field Overlays</w:t>
+      </w:r>
       <w:bookmarkEnd w:id="52"/>
-    </w:p>
-    <w:p/>
-    <w:p>
-      <w:pPr>
-        <w:pStyle w:val="Heading2"/>
-      </w:pPr>
-      <w:bookmarkStart w:id="53" w:name="_Toc36728105"/>
-      <w:r>
-        <w:t>Field Overlays</w:t>
-      </w:r>
-      <w:bookmarkEnd w:id="53"/>
     </w:p>
     <w:p/>
     <w:p>
@@ -8148,7 +8064,7 @@
                     </pic:cNvPicPr>
                   </pic:nvPicPr>
                   <pic:blipFill rotWithShape="1">
-                    <a:blip r:embed="rId35"/>
+                    <a:blip r:embed="rId37"/>
                     <a:srcRect l="4251" t="17654" r="10291" b="10873"/>
                     <a:stretch/>
                   </pic:blipFill>
@@ -8177,54 +8093,103 @@
       <w:pPr>
         <w:pStyle w:val="Heading1"/>
       </w:pPr>
-      <w:bookmarkStart w:id="54" w:name="_Toc36728106"/>
+      <w:bookmarkStart w:id="53" w:name="_Toc36728106"/>
       <w:r>
         <w:t xml:space="preserve">Known issues, </w:t>
       </w:r>
       <w:r>
         <w:t>bugs, suggestions</w:t>
       </w:r>
+      <w:bookmarkEnd w:id="53"/>
+    </w:p>
+    <w:p>
+      <w:pPr>
+        <w:pStyle w:val="Heading2"/>
+      </w:pPr>
+      <w:bookmarkStart w:id="54" w:name="_Toc36728107"/>
+      <w:r>
+        <w:t>Known issues</w:t>
+      </w:r>
       <w:bookmarkEnd w:id="54"/>
     </w:p>
     <w:p>
+      <w:r>
+        <w:t>In the version V</w:t>
+      </w:r>
+      <w:r>
+        <w:t>2</w:t>
+      </w:r>
+      <w:r>
+        <w:t xml:space="preserve"> there isn´t any known problem.</w:t>
+      </w:r>
+    </w:p>
+    <w:p>
       <w:pPr>
         <w:pStyle w:val="Heading2"/>
       </w:pPr>
-      <w:bookmarkStart w:id="55" w:name="_Toc36728107"/>
-      <w:r>
-        <w:t>Known issues</w:t>
+      <w:bookmarkStart w:id="55" w:name="_Toc36728108"/>
+      <w:r>
+        <w:t>Bugs and suggestions</w:t>
       </w:r>
       <w:bookmarkEnd w:id="55"/>
     </w:p>
     <w:p>
-      <w:r>
-        <w:t>In the version V</w:t>
-      </w:r>
-      <w:r>
-        <w:t>2</w:t>
-      </w:r>
-      <w:r>
-        <w:t xml:space="preserve"> there isn´t any known problem.</w:t>
-      </w:r>
-    </w:p>
-    <w:p>
-      <w:pPr>
-        <w:pStyle w:val="Heading2"/>
-      </w:pPr>
-      <w:bookmarkStart w:id="56" w:name="_Toc36728108"/>
-      <w:r>
-        <w:t>Bugs and suggestions</w:t>
-      </w:r>
-      <w:bookmarkEnd w:id="56"/>
-    </w:p>
-    <w:p>
-      <w:r>
-        <w:t>In case if you found a bug in extension and something working not properly, or you have a suggestion how to improve the Electronics Transformer ACT please contact one of the listed engineers:</w:t>
-      </w:r>
-    </w:p>
-    <w:p/>
-    <w:p>
-      <w:hyperlink r:id="rId36" w:history="1">
+      <w:pPr>
+        <w:ind w:left="720" w:firstLine="0"/>
+      </w:pPr>
+      <w:r>
+        <w:t>In case if you found a bug in extension and something working not properly, or you have a suggestion how to improve the Electronics Transformer ACT please</w:t>
+      </w:r>
+    </w:p>
+    <w:p>
+      <w:pPr>
+        <w:pStyle w:val="ListParagraph"/>
+        <w:numPr>
+          <w:ilvl w:val="0"/>
+          <w:numId w:val="34"/>
+        </w:numPr>
+      </w:pPr>
+      <w:r>
+        <w:t xml:space="preserve">open an issue </w:t>
+      </w:r>
+      <w:r>
+        <w:t xml:space="preserve">on </w:t>
+      </w:r>
+      <w:hyperlink r:id="rId38" w:history="1">
+        <w:r>
+          <w:rPr>
+            <w:rStyle w:val="Hyperlink"/>
+          </w:rPr>
+          <w:t>GitHub</w:t>
+        </w:r>
+      </w:hyperlink>
+    </w:p>
+    <w:p>
+      <w:pPr>
+        <w:pStyle w:val="ListParagraph"/>
+        <w:numPr>
+          <w:ilvl w:val="0"/>
+          <w:numId w:val="34"/>
+        </w:numPr>
+      </w:pPr>
+      <w:r>
+        <w:t>contact one of the listed engineers:</w:t>
+      </w:r>
+    </w:p>
+    <w:p>
+      <w:pPr>
+        <w:pStyle w:val="ListParagraph"/>
+        <w:numPr>
+          <w:ilvl w:val="1"/>
+          <w:numId w:val="34"/>
+        </w:numPr>
+        <w:rPr>
+          <w:rStyle w:val="Hyperlink"/>
+          <w:color w:val="auto"/>
+          <w:u w:val="none"/>
+        </w:rPr>
+      </w:pPr>
+      <w:hyperlink r:id="rId39" w:history="1">
         <w:r>
           <w:rPr>
             <w:rStyle w:val="Hyperlink"/>
@@ -8234,7 +8199,14 @@
       </w:hyperlink>
     </w:p>
     <w:p>
-      <w:hyperlink r:id="rId37" w:history="1">
+      <w:pPr>
+        <w:pStyle w:val="ListParagraph"/>
+        <w:numPr>
+          <w:ilvl w:val="1"/>
+          <w:numId w:val="34"/>
+        </w:numPr>
+      </w:pPr>
+      <w:hyperlink r:id="rId40" w:history="1">
         <w:r>
           <w:rPr>
             <w:rStyle w:val="Hyperlink"/>
@@ -8254,7 +8226,7 @@
 </file>
 
 <file path=word/endnotes.xml><?xml version="1.0" encoding="utf-8"?>
-<w:endnotes xmlns:wpc="http://schemas.microsoft.com/office/word/2010/wordprocessingCanvas" xmlns:cx="http://schemas.microsoft.com/office/drawing/2014/chartex" xmlns:cx1="http://schemas.microsoft.com/office/drawing/2015/9/8/chartex" xmlns:cx2="http://schemas.microsoft.com/office/drawing/2015/10/21/chartex" xmlns:cx3="http://schemas.microsoft.com/office/drawing/2016/5/9/chartex" xmlns:cx4="http://schemas.microsoft.com/office/drawing/2016/5/10/chartex" xmlns:cx5="http://schemas.microsoft.com/office/drawing/2016/5/11/chartex" xmlns:cx6="http://schemas.microsoft.com/office/drawing/2016/5/12/chartex" xmlns:cx7="http://schemas.microsoft.com/office/drawing/2016/5/13/chartex" xmlns:cx8="http://schemas.microsoft.com/office/drawing/2016/5/14/chartex" xmlns:mc="http://schemas.openxmlformats.org/markup-compatibility/2006" xmlns:aink="http://schemas.microsoft.com/office/drawing/2016/ink" xmlns:am3d="http://schemas.microsoft.com/office/drawing/2017/model3d" xmlns:o="urn:schemas-microsoft-com:office:office" xmlns:r="http://schemas.openxmlformats.org/officeDocument/2006/relationships" xmlns:m="http://schemas.openxmlformats.org/officeDocument/2006/math" xmlns:v="urn:schemas-microsoft-com:vml" xmlns:wp14="http://schemas.microsoft.com/office/word/2010/wordprocessingDrawing" xmlns:wp="http://schemas.openxmlformats.org/drawingml/2006/wordprocessingDrawing" xmlns:w10="urn:schemas-microsoft-com:office:word" xmlns:w="http://schemas.openxmlformats.org/wordprocessingml/2006/main" xmlns:w14="http://schemas.microsoft.com/office/word/2010/wordml" xmlns:w15="http://schemas.microsoft.com/office/word/2012/wordml" xmlns:w16cid="http://schemas.microsoft.com/office/word/2016/wordml/cid" xmlns:w16se="http://schemas.microsoft.com/office/word/2015/wordml/symex" xmlns:wpg="http://schemas.microsoft.com/office/word/2010/wordprocessingGroup" xmlns:wpi="http://schemas.microsoft.com/office/word/2010/wordprocessingInk" xmlns:wne="http://schemas.microsoft.com/office/word/2006/wordml" xmlns:wps="http://schemas.microsoft.com/office/word/2010/wordprocessingShape" mc:Ignorable="w14 w15 w16se w16cid wp14">
+<w:endnotes xmlns:wpc="http://schemas.microsoft.com/office/word/2010/wordprocessingCanvas" xmlns:cx="http://schemas.microsoft.com/office/drawing/2014/chartex" xmlns:cx1="http://schemas.microsoft.com/office/drawing/2015/9/8/chartex" xmlns:cx2="http://schemas.microsoft.com/office/drawing/2015/10/21/chartex" xmlns:cx3="http://schemas.microsoft.com/office/drawing/2016/5/9/chartex" xmlns:cx4="http://schemas.microsoft.com/office/drawing/2016/5/10/chartex" xmlns:cx5="http://schemas.microsoft.com/office/drawing/2016/5/11/chartex" xmlns:cx6="http://schemas.microsoft.com/office/drawing/2016/5/12/chartex" xmlns:cx7="http://schemas.microsoft.com/office/drawing/2016/5/13/chartex" xmlns:cx8="http://schemas.microsoft.com/office/drawing/2016/5/14/chartex" xmlns:mc="http://schemas.openxmlformats.org/markup-compatibility/2006" xmlns:aink="http://schemas.microsoft.com/office/drawing/2016/ink" xmlns:am3d="http://schemas.microsoft.com/office/drawing/2017/model3d" xmlns:o="urn:schemas-microsoft-com:office:office" xmlns:r="http://schemas.openxmlformats.org/officeDocument/2006/relationships" xmlns:m="http://schemas.openxmlformats.org/officeDocument/2006/math" xmlns:v="urn:schemas-microsoft-com:vml" xmlns:wp14="http://schemas.microsoft.com/office/word/2010/wordprocessingDrawing" xmlns:wp="http://schemas.openxmlformats.org/drawingml/2006/wordprocessingDrawing" xmlns:w10="urn:schemas-microsoft-com:office:word" xmlns:w="http://schemas.openxmlformats.org/wordprocessingml/2006/main" xmlns:w14="http://schemas.microsoft.com/office/word/2010/wordml" xmlns:w15="http://schemas.microsoft.com/office/word/2012/wordml" xmlns:w16cex="http://schemas.microsoft.com/office/word/2018/wordml/cex" xmlns:w16cid="http://schemas.microsoft.com/office/word/2016/wordml/cid" xmlns:w16="http://schemas.microsoft.com/office/word/2018/wordml" xmlns:w16se="http://schemas.microsoft.com/office/word/2015/wordml/symex" xmlns:wpg="http://schemas.microsoft.com/office/word/2010/wordprocessingGroup" xmlns:wpi="http://schemas.microsoft.com/office/word/2010/wordprocessingInk" xmlns:wne="http://schemas.microsoft.com/office/word/2006/wordml" xmlns:wps="http://schemas.microsoft.com/office/word/2010/wordprocessingShape" mc:Ignorable="w14 w15 w16se w16cid w16 w16cex wp14">
   <w:endnote w:type="separator" w:id="-1">
     <w:p>
       <w:r>
@@ -8273,7 +8245,7 @@
 </file>
 
 <file path=word/footnotes.xml><?xml version="1.0" encoding="utf-8"?>
-<w:footnotes xmlns:wpc="http://schemas.microsoft.com/office/word/2010/wordprocessingCanvas" xmlns:cx="http://schemas.microsoft.com/office/drawing/2014/chartex" xmlns:cx1="http://schemas.microsoft.com/office/drawing/2015/9/8/chartex" xmlns:cx2="http://schemas.microsoft.com/office/drawing/2015/10/21/chartex" xmlns:cx3="http://schemas.microsoft.com/office/drawing/2016/5/9/chartex" xmlns:cx4="http://schemas.microsoft.com/office/drawing/2016/5/10/chartex" xmlns:cx5="http://schemas.microsoft.com/office/drawing/2016/5/11/chartex" xmlns:cx6="http://schemas.microsoft.com/office/drawing/2016/5/12/chartex" xmlns:cx7="http://schemas.microsoft.com/office/drawing/2016/5/13/chartex" xmlns:cx8="http://schemas.microsoft.com/office/drawing/2016/5/14/chartex" xmlns:mc="http://schemas.openxmlformats.org/markup-compatibility/2006" xmlns:aink="http://schemas.microsoft.com/office/drawing/2016/ink" xmlns:am3d="http://schemas.microsoft.com/office/drawing/2017/model3d" xmlns:o="urn:schemas-microsoft-com:office:office" xmlns:r="http://schemas.openxmlformats.org/officeDocument/2006/relationships" xmlns:m="http://schemas.openxmlformats.org/officeDocument/2006/math" xmlns:v="urn:schemas-microsoft-com:vml" xmlns:wp14="http://schemas.microsoft.com/office/word/2010/wordprocessingDrawing" xmlns:wp="http://schemas.openxmlformats.org/drawingml/2006/wordprocessingDrawing" xmlns:w10="urn:schemas-microsoft-com:office:word" xmlns:w="http://schemas.openxmlformats.org/wordprocessingml/2006/main" xmlns:w14="http://schemas.microsoft.com/office/word/2010/wordml" xmlns:w15="http://schemas.microsoft.com/office/word/2012/wordml" xmlns:w16cid="http://schemas.microsoft.com/office/word/2016/wordml/cid" xmlns:w16se="http://schemas.microsoft.com/office/word/2015/wordml/symex" xmlns:wpg="http://schemas.microsoft.com/office/word/2010/wordprocessingGroup" xmlns:wpi="http://schemas.microsoft.com/office/word/2010/wordprocessingInk" xmlns:wne="http://schemas.microsoft.com/office/word/2006/wordml" xmlns:wps="http://schemas.microsoft.com/office/word/2010/wordprocessingShape" mc:Ignorable="w14 w15 w16se w16cid wp14">
+<w:footnotes xmlns:wpc="http://schemas.microsoft.com/office/word/2010/wordprocessingCanvas" xmlns:cx="http://schemas.microsoft.com/office/drawing/2014/chartex" xmlns:cx1="http://schemas.microsoft.com/office/drawing/2015/9/8/chartex" xmlns:cx2="http://schemas.microsoft.com/office/drawing/2015/10/21/chartex" xmlns:cx3="http://schemas.microsoft.com/office/drawing/2016/5/9/chartex" xmlns:cx4="http://schemas.microsoft.com/office/drawing/2016/5/10/chartex" xmlns:cx5="http://schemas.microsoft.com/office/drawing/2016/5/11/chartex" xmlns:cx6="http://schemas.microsoft.com/office/drawing/2016/5/12/chartex" xmlns:cx7="http://schemas.microsoft.com/office/drawing/2016/5/13/chartex" xmlns:cx8="http://schemas.microsoft.com/office/drawing/2016/5/14/chartex" xmlns:mc="http://schemas.openxmlformats.org/markup-compatibility/2006" xmlns:aink="http://schemas.microsoft.com/office/drawing/2016/ink" xmlns:am3d="http://schemas.microsoft.com/office/drawing/2017/model3d" xmlns:o="urn:schemas-microsoft-com:office:office" xmlns:r="http://schemas.openxmlformats.org/officeDocument/2006/relationships" xmlns:m="http://schemas.openxmlformats.org/officeDocument/2006/math" xmlns:v="urn:schemas-microsoft-com:vml" xmlns:wp14="http://schemas.microsoft.com/office/word/2010/wordprocessingDrawing" xmlns:wp="http://schemas.openxmlformats.org/drawingml/2006/wordprocessingDrawing" xmlns:w10="urn:schemas-microsoft-com:office:word" xmlns:w="http://schemas.openxmlformats.org/wordprocessingml/2006/main" xmlns:w14="http://schemas.microsoft.com/office/word/2010/wordml" xmlns:w15="http://schemas.microsoft.com/office/word/2012/wordml" xmlns:w16cex="http://schemas.microsoft.com/office/word/2018/wordml/cex" xmlns:w16cid="http://schemas.microsoft.com/office/word/2016/wordml/cid" xmlns:w16="http://schemas.microsoft.com/office/word/2018/wordml" xmlns:w16se="http://schemas.microsoft.com/office/word/2015/wordml/symex" xmlns:wpg="http://schemas.microsoft.com/office/word/2010/wordprocessingGroup" xmlns:wpi="http://schemas.microsoft.com/office/word/2010/wordprocessingInk" xmlns:wne="http://schemas.microsoft.com/office/word/2006/wordml" xmlns:wps="http://schemas.microsoft.com/office/word/2010/wordprocessingShape" mc:Ignorable="w14 w15 w16se w16cid w16 w16cex wp14">
   <w:footnote w:type="separator" w:id="-1">
     <w:p>
       <w:r>
@@ -8292,7 +8264,7 @@
 </file>
 
 <file path=word/numbering.xml><?xml version="1.0" encoding="utf-8"?>
-<w:numbering xmlns:wpc="http://schemas.microsoft.com/office/word/2010/wordprocessingCanvas" xmlns:cx="http://schemas.microsoft.com/office/drawing/2014/chartex" xmlns:cx1="http://schemas.microsoft.com/office/drawing/2015/9/8/chartex" xmlns:cx2="http://schemas.microsoft.com/office/drawing/2015/10/21/chartex" xmlns:cx3="http://schemas.microsoft.com/office/drawing/2016/5/9/chartex" xmlns:cx4="http://schemas.microsoft.com/office/drawing/2016/5/10/chartex" xmlns:cx5="http://schemas.microsoft.com/office/drawing/2016/5/11/chartex" xmlns:cx6="http://schemas.microsoft.com/office/drawing/2016/5/12/chartex" xmlns:cx7="http://schemas.microsoft.com/office/drawing/2016/5/13/chartex" xmlns:cx8="http://schemas.microsoft.com/office/drawing/2016/5/14/chartex" xmlns:mc="http://schemas.openxmlformats.org/markup-compatibility/2006" xmlns:aink="http://schemas.microsoft.com/office/drawing/2016/ink" xmlns:am3d="http://schemas.microsoft.com/office/drawing/2017/model3d" xmlns:o="urn:schemas-microsoft-com:office:office" xmlns:r="http://schemas.openxmlformats.org/officeDocument/2006/relationships" xmlns:m="http://schemas.openxmlformats.org/officeDocument/2006/math" xmlns:v="urn:schemas-microsoft-com:vml" xmlns:wp14="http://schemas.microsoft.com/office/word/2010/wordprocessingDrawing" xmlns:wp="http://schemas.openxmlformats.org/drawingml/2006/wordprocessingDrawing" xmlns:w10="urn:schemas-microsoft-com:office:word" xmlns:w="http://schemas.openxmlformats.org/wordprocessingml/2006/main" xmlns:w14="http://schemas.microsoft.com/office/word/2010/wordml" xmlns:w15="http://schemas.microsoft.com/office/word/2012/wordml" xmlns:w16cid="http://schemas.microsoft.com/office/word/2016/wordml/cid" xmlns:w16se="http://schemas.microsoft.com/office/word/2015/wordml/symex" xmlns:wpg="http://schemas.microsoft.com/office/word/2010/wordprocessingGroup" xmlns:wpi="http://schemas.microsoft.com/office/word/2010/wordprocessingInk" xmlns:wne="http://schemas.microsoft.com/office/word/2006/wordml" xmlns:wps="http://schemas.microsoft.com/office/word/2010/wordprocessingShape" mc:Ignorable="w14 w15 w16se w16cid wp14">
+<w:numbering xmlns:wpc="http://schemas.microsoft.com/office/word/2010/wordprocessingCanvas" xmlns:cx="http://schemas.microsoft.com/office/drawing/2014/chartex" xmlns:cx1="http://schemas.microsoft.com/office/drawing/2015/9/8/chartex" xmlns:cx2="http://schemas.microsoft.com/office/drawing/2015/10/21/chartex" xmlns:cx3="http://schemas.microsoft.com/office/drawing/2016/5/9/chartex" xmlns:cx4="http://schemas.microsoft.com/office/drawing/2016/5/10/chartex" xmlns:cx5="http://schemas.microsoft.com/office/drawing/2016/5/11/chartex" xmlns:cx6="http://schemas.microsoft.com/office/drawing/2016/5/12/chartex" xmlns:cx7="http://schemas.microsoft.com/office/drawing/2016/5/13/chartex" xmlns:cx8="http://schemas.microsoft.com/office/drawing/2016/5/14/chartex" xmlns:mc="http://schemas.openxmlformats.org/markup-compatibility/2006" xmlns:aink="http://schemas.microsoft.com/office/drawing/2016/ink" xmlns:am3d="http://schemas.microsoft.com/office/drawing/2017/model3d" xmlns:o="urn:schemas-microsoft-com:office:office" xmlns:r="http://schemas.openxmlformats.org/officeDocument/2006/relationships" xmlns:m="http://schemas.openxmlformats.org/officeDocument/2006/math" xmlns:v="urn:schemas-microsoft-com:vml" xmlns:wp14="http://schemas.microsoft.com/office/word/2010/wordprocessingDrawing" xmlns:wp="http://schemas.openxmlformats.org/drawingml/2006/wordprocessingDrawing" xmlns:w10="urn:schemas-microsoft-com:office:word" xmlns:w="http://schemas.openxmlformats.org/wordprocessingml/2006/main" xmlns:w14="http://schemas.microsoft.com/office/word/2010/wordml" xmlns:w15="http://schemas.microsoft.com/office/word/2012/wordml" xmlns:w16cex="http://schemas.microsoft.com/office/word/2018/wordml/cex" xmlns:w16cid="http://schemas.microsoft.com/office/word/2016/wordml/cid" xmlns:w16="http://schemas.microsoft.com/office/word/2018/wordml" xmlns:w16se="http://schemas.microsoft.com/office/word/2015/wordml/symex" xmlns:wpg="http://schemas.microsoft.com/office/word/2010/wordprocessingGroup" xmlns:wpi="http://schemas.microsoft.com/office/word/2010/wordprocessingInk" xmlns:wne="http://schemas.microsoft.com/office/word/2006/wordml" xmlns:wps="http://schemas.microsoft.com/office/word/2010/wordprocessingShape" mc:Ignorable="w14 w15 w16se w16cid w16 w16cex wp14">
   <w:abstractNum w:abstractNumId="0" w15:restartNumberingAfterBreak="0">
     <w:nsid w:val="02854485"/>
     <w:multiLevelType w:val="hybridMultilevel"/>
@@ -9246,6 +9218,119 @@
     </w:lvl>
   </w:abstractNum>
   <w:abstractNum w:abstractNumId="10" w15:restartNumberingAfterBreak="0">
+    <w:nsid w:val="2DE32A38"/>
+    <w:multiLevelType w:val="hybridMultilevel"/>
+    <w:tmpl w:val="D812A424"/>
+    <w:lvl w:ilvl="0" w:tplc="A2981DB0">
+      <w:start w:val="1"/>
+      <w:numFmt w:val="decimal"/>
+      <w:lvlText w:val="%1."/>
+      <w:lvlJc w:val="left"/>
+      <w:pPr>
+        <w:tabs>
+          <w:tab w:val="num" w:pos="720"/>
+        </w:tabs>
+        <w:ind w:left="720" w:hanging="360"/>
+      </w:pPr>
+    </w:lvl>
+    <w:lvl w:ilvl="1" w:tplc="642A06B0" w:tentative="1">
+      <w:start w:val="1"/>
+      <w:numFmt w:val="decimal"/>
+      <w:lvlText w:val="%2."/>
+      <w:lvlJc w:val="left"/>
+      <w:pPr>
+        <w:tabs>
+          <w:tab w:val="num" w:pos="1440"/>
+        </w:tabs>
+        <w:ind w:left="1440" w:hanging="360"/>
+      </w:pPr>
+    </w:lvl>
+    <w:lvl w:ilvl="2" w:tplc="F5A2129C" w:tentative="1">
+      <w:start w:val="1"/>
+      <w:numFmt w:val="decimal"/>
+      <w:lvlText w:val="%3."/>
+      <w:lvlJc w:val="left"/>
+      <w:pPr>
+        <w:tabs>
+          <w:tab w:val="num" w:pos="2160"/>
+        </w:tabs>
+        <w:ind w:left="2160" w:hanging="360"/>
+      </w:pPr>
+    </w:lvl>
+    <w:lvl w:ilvl="3" w:tplc="2C528E48" w:tentative="1">
+      <w:start w:val="1"/>
+      <w:numFmt w:val="decimal"/>
+      <w:lvlText w:val="%4."/>
+      <w:lvlJc w:val="left"/>
+      <w:pPr>
+        <w:tabs>
+          <w:tab w:val="num" w:pos="2880"/>
+        </w:tabs>
+        <w:ind w:left="2880" w:hanging="360"/>
+      </w:pPr>
+    </w:lvl>
+    <w:lvl w:ilvl="4" w:tplc="F0A0BD32" w:tentative="1">
+      <w:start w:val="1"/>
+      <w:numFmt w:val="decimal"/>
+      <w:lvlText w:val="%5."/>
+      <w:lvlJc w:val="left"/>
+      <w:pPr>
+        <w:tabs>
+          <w:tab w:val="num" w:pos="3600"/>
+        </w:tabs>
+        <w:ind w:left="3600" w:hanging="360"/>
+      </w:pPr>
+    </w:lvl>
+    <w:lvl w:ilvl="5" w:tplc="DE6A43F6" w:tentative="1">
+      <w:start w:val="1"/>
+      <w:numFmt w:val="decimal"/>
+      <w:lvlText w:val="%6."/>
+      <w:lvlJc w:val="left"/>
+      <w:pPr>
+        <w:tabs>
+          <w:tab w:val="num" w:pos="4320"/>
+        </w:tabs>
+        <w:ind w:left="4320" w:hanging="360"/>
+      </w:pPr>
+    </w:lvl>
+    <w:lvl w:ilvl="6" w:tplc="9EF83C98" w:tentative="1">
+      <w:start w:val="1"/>
+      <w:numFmt w:val="decimal"/>
+      <w:lvlText w:val="%7."/>
+      <w:lvlJc w:val="left"/>
+      <w:pPr>
+        <w:tabs>
+          <w:tab w:val="num" w:pos="5040"/>
+        </w:tabs>
+        <w:ind w:left="5040" w:hanging="360"/>
+      </w:pPr>
+    </w:lvl>
+    <w:lvl w:ilvl="7" w:tplc="DD547B8C" w:tentative="1">
+      <w:start w:val="1"/>
+      <w:numFmt w:val="decimal"/>
+      <w:lvlText w:val="%8."/>
+      <w:lvlJc w:val="left"/>
+      <w:pPr>
+        <w:tabs>
+          <w:tab w:val="num" w:pos="5760"/>
+        </w:tabs>
+        <w:ind w:left="5760" w:hanging="360"/>
+      </w:pPr>
+    </w:lvl>
+    <w:lvl w:ilvl="8" w:tplc="1D048302" w:tentative="1">
+      <w:start w:val="1"/>
+      <w:numFmt w:val="decimal"/>
+      <w:lvlText w:val="%9."/>
+      <w:lvlJc w:val="left"/>
+      <w:pPr>
+        <w:tabs>
+          <w:tab w:val="num" w:pos="6480"/>
+        </w:tabs>
+        <w:ind w:left="6480" w:hanging="360"/>
+      </w:pPr>
+    </w:lvl>
+  </w:abstractNum>
+  <w:abstractNum w:abstractNumId="11" w15:restartNumberingAfterBreak="0">
     <w:nsid w:val="30BA1D60"/>
     <w:multiLevelType w:val="hybridMultilevel"/>
     <w:tmpl w:val="30EE9AB6"/>
@@ -9358,7 +9443,7 @@
       </w:rPr>
     </w:lvl>
   </w:abstractNum>
-  <w:abstractNum w:abstractNumId="11" w15:restartNumberingAfterBreak="0">
+  <w:abstractNum w:abstractNumId="12" w15:restartNumberingAfterBreak="0">
     <w:nsid w:val="32F10714"/>
     <w:multiLevelType w:val="hybridMultilevel"/>
     <w:tmpl w:val="8638860E"/>
@@ -9471,7 +9556,7 @@
       </w:pPr>
     </w:lvl>
   </w:abstractNum>
-  <w:abstractNum w:abstractNumId="12" w15:restartNumberingAfterBreak="0">
+  <w:abstractNum w:abstractNumId="13" w15:restartNumberingAfterBreak="0">
     <w:nsid w:val="33101A5F"/>
     <w:multiLevelType w:val="hybridMultilevel"/>
     <w:tmpl w:val="C394C1A6"/>
@@ -9557,7 +9642,7 @@
       </w:pPr>
     </w:lvl>
   </w:abstractNum>
-  <w:abstractNum w:abstractNumId="13" w15:restartNumberingAfterBreak="0">
+  <w:abstractNum w:abstractNumId="14" w15:restartNumberingAfterBreak="0">
     <w:nsid w:val="386419AA"/>
     <w:multiLevelType w:val="hybridMultilevel"/>
     <w:tmpl w:val="8C840E7E"/>
@@ -9670,7 +9755,7 @@
       </w:pPr>
     </w:lvl>
   </w:abstractNum>
-  <w:abstractNum w:abstractNumId="14" w15:restartNumberingAfterBreak="0">
+  <w:abstractNum w:abstractNumId="15" w15:restartNumberingAfterBreak="0">
     <w:nsid w:val="3A760B30"/>
     <w:multiLevelType w:val="hybridMultilevel"/>
     <w:tmpl w:val="9AD201CC"/>
@@ -9783,7 +9868,7 @@
       </w:rPr>
     </w:lvl>
   </w:abstractNum>
-  <w:abstractNum w:abstractNumId="15" w15:restartNumberingAfterBreak="0">
+  <w:abstractNum w:abstractNumId="16" w15:restartNumberingAfterBreak="0">
     <w:nsid w:val="3E3C452C"/>
     <w:multiLevelType w:val="hybridMultilevel"/>
     <w:tmpl w:val="EFD41DCC"/>
@@ -9896,7 +9981,7 @@
       </w:rPr>
     </w:lvl>
   </w:abstractNum>
-  <w:abstractNum w:abstractNumId="16" w15:restartNumberingAfterBreak="0">
+  <w:abstractNum w:abstractNumId="17" w15:restartNumberingAfterBreak="0">
     <w:nsid w:val="3EDC44C9"/>
     <w:multiLevelType w:val="hybridMultilevel"/>
     <w:tmpl w:val="1DDCF7BC"/>
@@ -10009,7 +10094,7 @@
       </w:rPr>
     </w:lvl>
   </w:abstractNum>
-  <w:abstractNum w:abstractNumId="17" w15:restartNumberingAfterBreak="0">
+  <w:abstractNum w:abstractNumId="18" w15:restartNumberingAfterBreak="0">
     <w:nsid w:val="44DE425A"/>
     <w:multiLevelType w:val="hybridMultilevel"/>
     <w:tmpl w:val="7020F128"/>
@@ -10095,7 +10180,7 @@
       </w:pPr>
     </w:lvl>
   </w:abstractNum>
-  <w:abstractNum w:abstractNumId="18" w15:restartNumberingAfterBreak="0">
+  <w:abstractNum w:abstractNumId="19" w15:restartNumberingAfterBreak="0">
     <w:nsid w:val="46963056"/>
     <w:multiLevelType w:val="hybridMultilevel"/>
     <w:tmpl w:val="04BCF9E0"/>
@@ -10181,7 +10266,7 @@
       </w:pPr>
     </w:lvl>
   </w:abstractNum>
-  <w:abstractNum w:abstractNumId="19" w15:restartNumberingAfterBreak="0">
+  <w:abstractNum w:abstractNumId="20" w15:restartNumberingAfterBreak="0">
     <w:nsid w:val="49AF7A20"/>
     <w:multiLevelType w:val="hybridMultilevel"/>
     <w:tmpl w:val="420AF400"/>
@@ -10267,7 +10352,147 @@
       </w:pPr>
     </w:lvl>
   </w:abstractNum>
-  <w:abstractNum w:abstractNumId="20" w15:restartNumberingAfterBreak="0">
+  <w:abstractNum w:abstractNumId="21" w15:restartNumberingAfterBreak="0">
+    <w:nsid w:val="4CC016F4"/>
+    <w:multiLevelType w:val="hybridMultilevel"/>
+    <w:tmpl w:val="810ACFE2"/>
+    <w:lvl w:ilvl="0" w:tplc="8BE8D596">
+      <w:start w:val="1"/>
+      <w:numFmt w:val="bullet"/>
+      <w:lvlText w:val="•"/>
+      <w:lvlJc w:val="left"/>
+      <w:pPr>
+        <w:tabs>
+          <w:tab w:val="num" w:pos="720"/>
+        </w:tabs>
+        <w:ind w:left="720" w:hanging="360"/>
+      </w:pPr>
+      <w:rPr>
+        <w:rFonts w:ascii="Arial" w:hAnsi="Arial" w:hint="default"/>
+      </w:rPr>
+    </w:lvl>
+    <w:lvl w:ilvl="1" w:tplc="72520F80" w:tentative="1">
+      <w:start w:val="1"/>
+      <w:numFmt w:val="bullet"/>
+      <w:lvlText w:val="•"/>
+      <w:lvlJc w:val="left"/>
+      <w:pPr>
+        <w:tabs>
+          <w:tab w:val="num" w:pos="1440"/>
+        </w:tabs>
+        <w:ind w:left="1440" w:hanging="360"/>
+      </w:pPr>
+      <w:rPr>
+        <w:rFonts w:ascii="Arial" w:hAnsi="Arial" w:hint="default"/>
+      </w:rPr>
+    </w:lvl>
+    <w:lvl w:ilvl="2" w:tplc="DECA954C" w:tentative="1">
+      <w:start w:val="1"/>
+      <w:numFmt w:val="bullet"/>
+      <w:lvlText w:val="•"/>
+      <w:lvlJc w:val="left"/>
+      <w:pPr>
+        <w:tabs>
+          <w:tab w:val="num" w:pos="2160"/>
+        </w:tabs>
+        <w:ind w:left="2160" w:hanging="360"/>
+      </w:pPr>
+      <w:rPr>
+        <w:rFonts w:ascii="Arial" w:hAnsi="Arial" w:hint="default"/>
+      </w:rPr>
+    </w:lvl>
+    <w:lvl w:ilvl="3" w:tplc="F1B40704" w:tentative="1">
+      <w:start w:val="1"/>
+      <w:numFmt w:val="bullet"/>
+      <w:lvlText w:val="•"/>
+      <w:lvlJc w:val="left"/>
+      <w:pPr>
+        <w:tabs>
+          <w:tab w:val="num" w:pos="2880"/>
+        </w:tabs>
+        <w:ind w:left="2880" w:hanging="360"/>
+      </w:pPr>
+      <w:rPr>
+        <w:rFonts w:ascii="Arial" w:hAnsi="Arial" w:hint="default"/>
+      </w:rPr>
+    </w:lvl>
+    <w:lvl w:ilvl="4" w:tplc="A002D528" w:tentative="1">
+      <w:start w:val="1"/>
+      <w:numFmt w:val="bullet"/>
+      <w:lvlText w:val="•"/>
+      <w:lvlJc w:val="left"/>
+      <w:pPr>
+        <w:tabs>
+          <w:tab w:val="num" w:pos="3600"/>
+        </w:tabs>
+        <w:ind w:left="3600" w:hanging="360"/>
+      </w:pPr>
+      <w:rPr>
+        <w:rFonts w:ascii="Arial" w:hAnsi="Arial" w:hint="default"/>
+      </w:rPr>
+    </w:lvl>
+    <w:lvl w:ilvl="5" w:tplc="FFAAEB92" w:tentative="1">
+      <w:start w:val="1"/>
+      <w:numFmt w:val="bullet"/>
+      <w:lvlText w:val="•"/>
+      <w:lvlJc w:val="left"/>
+      <w:pPr>
+        <w:tabs>
+          <w:tab w:val="num" w:pos="4320"/>
+        </w:tabs>
+        <w:ind w:left="4320" w:hanging="360"/>
+      </w:pPr>
+      <w:rPr>
+        <w:rFonts w:ascii="Arial" w:hAnsi="Arial" w:hint="default"/>
+      </w:rPr>
+    </w:lvl>
+    <w:lvl w:ilvl="6" w:tplc="FA04ED8E" w:tentative="1">
+      <w:start w:val="1"/>
+      <w:numFmt w:val="bullet"/>
+      <w:lvlText w:val="•"/>
+      <w:lvlJc w:val="left"/>
+      <w:pPr>
+        <w:tabs>
+          <w:tab w:val="num" w:pos="5040"/>
+        </w:tabs>
+        <w:ind w:left="5040" w:hanging="360"/>
+      </w:pPr>
+      <w:rPr>
+        <w:rFonts w:ascii="Arial" w:hAnsi="Arial" w:hint="default"/>
+      </w:rPr>
+    </w:lvl>
+    <w:lvl w:ilvl="7" w:tplc="11A0793C" w:tentative="1">
+      <w:start w:val="1"/>
+      <w:numFmt w:val="bullet"/>
+      <w:lvlText w:val="•"/>
+      <w:lvlJc w:val="left"/>
+      <w:pPr>
+        <w:tabs>
+          <w:tab w:val="num" w:pos="5760"/>
+        </w:tabs>
+        <w:ind w:left="5760" w:hanging="360"/>
+      </w:pPr>
+      <w:rPr>
+        <w:rFonts w:ascii="Arial" w:hAnsi="Arial" w:hint="default"/>
+      </w:rPr>
+    </w:lvl>
+    <w:lvl w:ilvl="8" w:tplc="868C1D54" w:tentative="1">
+      <w:start w:val="1"/>
+      <w:numFmt w:val="bullet"/>
+      <w:lvlText w:val="•"/>
+      <w:lvlJc w:val="left"/>
+      <w:pPr>
+        <w:tabs>
+          <w:tab w:val="num" w:pos="6480"/>
+        </w:tabs>
+        <w:ind w:left="6480" w:hanging="360"/>
+      </w:pPr>
+      <w:rPr>
+        <w:rFonts w:ascii="Arial" w:hAnsi="Arial" w:hint="default"/>
+      </w:rPr>
+    </w:lvl>
+  </w:abstractNum>
+  <w:abstractNum w:abstractNumId="22" w15:restartNumberingAfterBreak="0">
     <w:nsid w:val="4EE27AC5"/>
     <w:multiLevelType w:val="hybridMultilevel"/>
     <w:tmpl w:val="821C0E4E"/>
@@ -10353,7 +10578,7 @@
       </w:pPr>
     </w:lvl>
   </w:abstractNum>
-  <w:abstractNum w:abstractNumId="21" w15:restartNumberingAfterBreak="0">
+  <w:abstractNum w:abstractNumId="23" w15:restartNumberingAfterBreak="0">
     <w:nsid w:val="56485A13"/>
     <w:multiLevelType w:val="hybridMultilevel"/>
     <w:tmpl w:val="CC38218C"/>
@@ -10439,7 +10664,7 @@
       </w:pPr>
     </w:lvl>
   </w:abstractNum>
-  <w:abstractNum w:abstractNumId="22" w15:restartNumberingAfterBreak="0">
+  <w:abstractNum w:abstractNumId="24" w15:restartNumberingAfterBreak="0">
     <w:nsid w:val="56E26E7B"/>
     <w:multiLevelType w:val="hybridMultilevel"/>
     <w:tmpl w:val="49B076C2"/>
@@ -10525,7 +10750,120 @@
       </w:pPr>
     </w:lvl>
   </w:abstractNum>
-  <w:abstractNum w:abstractNumId="23" w15:restartNumberingAfterBreak="0">
+  <w:abstractNum w:abstractNumId="25" w15:restartNumberingAfterBreak="0">
+    <w:nsid w:val="57E64CF4"/>
+    <w:multiLevelType w:val="hybridMultilevel"/>
+    <w:tmpl w:val="C11C0274"/>
+    <w:lvl w:ilvl="0" w:tplc="04070001">
+      <w:start w:val="1"/>
+      <w:numFmt w:val="bullet"/>
+      <w:lvlText w:val=""/>
+      <w:lvlJc w:val="left"/>
+      <w:pPr>
+        <w:ind w:left="1931" w:hanging="360"/>
+      </w:pPr>
+      <w:rPr>
+        <w:rFonts w:ascii="Symbol" w:hAnsi="Symbol" w:hint="default"/>
+      </w:rPr>
+    </w:lvl>
+    <w:lvl w:ilvl="1" w:tplc="04070003">
+      <w:start w:val="1"/>
+      <w:numFmt w:val="bullet"/>
+      <w:lvlText w:val="o"/>
+      <w:lvlJc w:val="left"/>
+      <w:pPr>
+        <w:ind w:left="2651" w:hanging="360"/>
+      </w:pPr>
+      <w:rPr>
+        <w:rFonts w:ascii="Courier New" w:hAnsi="Courier New" w:cs="Courier New" w:hint="default"/>
+      </w:rPr>
+    </w:lvl>
+    <w:lvl w:ilvl="2" w:tplc="04070005" w:tentative="1">
+      <w:start w:val="1"/>
+      <w:numFmt w:val="bullet"/>
+      <w:lvlText w:val=""/>
+      <w:lvlJc w:val="left"/>
+      <w:pPr>
+        <w:ind w:left="3371" w:hanging="360"/>
+      </w:pPr>
+      <w:rPr>
+        <w:rFonts w:ascii="Wingdings" w:hAnsi="Wingdings" w:hint="default"/>
+      </w:rPr>
+    </w:lvl>
+    <w:lvl w:ilvl="3" w:tplc="04070001" w:tentative="1">
+      <w:start w:val="1"/>
+      <w:numFmt w:val="bullet"/>
+      <w:lvlText w:val=""/>
+      <w:lvlJc w:val="left"/>
+      <w:pPr>
+        <w:ind w:left="4091" w:hanging="360"/>
+      </w:pPr>
+      <w:rPr>
+        <w:rFonts w:ascii="Symbol" w:hAnsi="Symbol" w:hint="default"/>
+      </w:rPr>
+    </w:lvl>
+    <w:lvl w:ilvl="4" w:tplc="04070003" w:tentative="1">
+      <w:start w:val="1"/>
+      <w:numFmt w:val="bullet"/>
+      <w:lvlText w:val="o"/>
+      <w:lvlJc w:val="left"/>
+      <w:pPr>
+        <w:ind w:left="4811" w:hanging="360"/>
+      </w:pPr>
+      <w:rPr>
+        <w:rFonts w:ascii="Courier New" w:hAnsi="Courier New" w:cs="Courier New" w:hint="default"/>
+      </w:rPr>
+    </w:lvl>
+    <w:lvl w:ilvl="5" w:tplc="04070005" w:tentative="1">
+      <w:start w:val="1"/>
+      <w:numFmt w:val="bullet"/>
+      <w:lvlText w:val=""/>
+      <w:lvlJc w:val="left"/>
+      <w:pPr>
+        <w:ind w:left="5531" w:hanging="360"/>
+      </w:pPr>
+      <w:rPr>
+        <w:rFonts w:ascii="Wingdings" w:hAnsi="Wingdings" w:hint="default"/>
+      </w:rPr>
+    </w:lvl>
+    <w:lvl w:ilvl="6" w:tplc="04070001" w:tentative="1">
+      <w:start w:val="1"/>
+      <w:numFmt w:val="bullet"/>
+      <w:lvlText w:val=""/>
+      <w:lvlJc w:val="left"/>
+      <w:pPr>
+        <w:ind w:left="6251" w:hanging="360"/>
+      </w:pPr>
+      <w:rPr>
+        <w:rFonts w:ascii="Symbol" w:hAnsi="Symbol" w:hint="default"/>
+      </w:rPr>
+    </w:lvl>
+    <w:lvl w:ilvl="7" w:tplc="04070003" w:tentative="1">
+      <w:start w:val="1"/>
+      <w:numFmt w:val="bullet"/>
+      <w:lvlText w:val="o"/>
+      <w:lvlJc w:val="left"/>
+      <w:pPr>
+        <w:ind w:left="6971" w:hanging="360"/>
+      </w:pPr>
+      <w:rPr>
+        <w:rFonts w:ascii="Courier New" w:hAnsi="Courier New" w:cs="Courier New" w:hint="default"/>
+      </w:rPr>
+    </w:lvl>
+    <w:lvl w:ilvl="8" w:tplc="04070005" w:tentative="1">
+      <w:start w:val="1"/>
+      <w:numFmt w:val="bullet"/>
+      <w:lvlText w:val=""/>
+      <w:lvlJc w:val="left"/>
+      <w:pPr>
+        <w:ind w:left="7691" w:hanging="360"/>
+      </w:pPr>
+      <w:rPr>
+        <w:rFonts w:ascii="Wingdings" w:hAnsi="Wingdings" w:hint="default"/>
+      </w:rPr>
+    </w:lvl>
+  </w:abstractNum>
+  <w:abstractNum w:abstractNumId="26" w15:restartNumberingAfterBreak="0">
     <w:nsid w:val="607F336E"/>
     <w:multiLevelType w:val="hybridMultilevel"/>
     <w:tmpl w:val="675EF81E"/>
@@ -10611,7 +10949,7 @@
       </w:pPr>
     </w:lvl>
   </w:abstractNum>
-  <w:abstractNum w:abstractNumId="24" w15:restartNumberingAfterBreak="0">
+  <w:abstractNum w:abstractNumId="27" w15:restartNumberingAfterBreak="0">
     <w:nsid w:val="61FA0A8F"/>
     <w:multiLevelType w:val="hybridMultilevel"/>
     <w:tmpl w:val="769CB1D2"/>
@@ -10697,7 +11035,7 @@
       </w:pPr>
     </w:lvl>
   </w:abstractNum>
-  <w:abstractNum w:abstractNumId="25" w15:restartNumberingAfterBreak="0">
+  <w:abstractNum w:abstractNumId="28" w15:restartNumberingAfterBreak="0">
     <w:nsid w:val="63CC50EB"/>
     <w:multiLevelType w:val="hybridMultilevel"/>
     <w:tmpl w:val="04BCF9E0"/>
@@ -10783,7 +11121,7 @@
       </w:pPr>
     </w:lvl>
   </w:abstractNum>
-  <w:abstractNum w:abstractNumId="26" w15:restartNumberingAfterBreak="0">
+  <w:abstractNum w:abstractNumId="29" w15:restartNumberingAfterBreak="0">
     <w:nsid w:val="65CE587D"/>
     <w:multiLevelType w:val="hybridMultilevel"/>
     <w:tmpl w:val="49B076C2"/>
@@ -10869,7 +11207,7 @@
       </w:pPr>
     </w:lvl>
   </w:abstractNum>
-  <w:abstractNum w:abstractNumId="27" w15:restartNumberingAfterBreak="0">
+  <w:abstractNum w:abstractNumId="30" w15:restartNumberingAfterBreak="0">
     <w:nsid w:val="667C6E1C"/>
     <w:multiLevelType w:val="hybridMultilevel"/>
     <w:tmpl w:val="FD9CE73C"/>
@@ -10982,7 +11320,7 @@
       </w:rPr>
     </w:lvl>
   </w:abstractNum>
-  <w:abstractNum w:abstractNumId="28" w15:restartNumberingAfterBreak="0">
+  <w:abstractNum w:abstractNumId="31" w15:restartNumberingAfterBreak="0">
     <w:nsid w:val="722E12F3"/>
     <w:multiLevelType w:val="hybridMultilevel"/>
     <w:tmpl w:val="49B076C2"/>
@@ -11068,7 +11406,120 @@
       </w:pPr>
     </w:lvl>
   </w:abstractNum>
-  <w:abstractNum w:abstractNumId="29" w15:restartNumberingAfterBreak="0">
+  <w:abstractNum w:abstractNumId="32" w15:restartNumberingAfterBreak="0">
+    <w:nsid w:val="72A453DD"/>
+    <w:multiLevelType w:val="hybridMultilevel"/>
+    <w:tmpl w:val="E446F304"/>
+    <w:lvl w:ilvl="0" w:tplc="04070001">
+      <w:start w:val="1"/>
+      <w:numFmt w:val="bullet"/>
+      <w:lvlText w:val=""/>
+      <w:lvlJc w:val="left"/>
+      <w:pPr>
+        <w:ind w:left="1440" w:hanging="360"/>
+      </w:pPr>
+      <w:rPr>
+        <w:rFonts w:ascii="Symbol" w:hAnsi="Symbol" w:hint="default"/>
+      </w:rPr>
+    </w:lvl>
+    <w:lvl w:ilvl="1" w:tplc="04070003">
+      <w:start w:val="1"/>
+      <w:numFmt w:val="bullet"/>
+      <w:lvlText w:val="o"/>
+      <w:lvlJc w:val="left"/>
+      <w:pPr>
+        <w:ind w:left="2160" w:hanging="360"/>
+      </w:pPr>
+      <w:rPr>
+        <w:rFonts w:ascii="Courier New" w:hAnsi="Courier New" w:cs="Courier New" w:hint="default"/>
+      </w:rPr>
+    </w:lvl>
+    <w:lvl w:ilvl="2" w:tplc="04070005" w:tentative="1">
+      <w:start w:val="1"/>
+      <w:numFmt w:val="bullet"/>
+      <w:lvlText w:val=""/>
+      <w:lvlJc w:val="left"/>
+      <w:pPr>
+        <w:ind w:left="2880" w:hanging="360"/>
+      </w:pPr>
+      <w:rPr>
+        <w:rFonts w:ascii="Wingdings" w:hAnsi="Wingdings" w:hint="default"/>
+      </w:rPr>
+    </w:lvl>
+    <w:lvl w:ilvl="3" w:tplc="04070001" w:tentative="1">
+      <w:start w:val="1"/>
+      <w:numFmt w:val="bullet"/>
+      <w:lvlText w:val=""/>
+      <w:lvlJc w:val="left"/>
+      <w:pPr>
+        <w:ind w:left="3600" w:hanging="360"/>
+      </w:pPr>
+      <w:rPr>
+        <w:rFonts w:ascii="Symbol" w:hAnsi="Symbol" w:hint="default"/>
+      </w:rPr>
+    </w:lvl>
+    <w:lvl w:ilvl="4" w:tplc="04070003" w:tentative="1">
+      <w:start w:val="1"/>
+      <w:numFmt w:val="bullet"/>
+      <w:lvlText w:val="o"/>
+      <w:lvlJc w:val="left"/>
+      <w:pPr>
+        <w:ind w:left="4320" w:hanging="360"/>
+      </w:pPr>
+      <w:rPr>
+        <w:rFonts w:ascii="Courier New" w:hAnsi="Courier New" w:cs="Courier New" w:hint="default"/>
+      </w:rPr>
+    </w:lvl>
+    <w:lvl w:ilvl="5" w:tplc="04070005" w:tentative="1">
+      <w:start w:val="1"/>
+      <w:numFmt w:val="bullet"/>
+      <w:lvlText w:val=""/>
+      <w:lvlJc w:val="left"/>
+      <w:pPr>
+        <w:ind w:left="5040" w:hanging="360"/>
+      </w:pPr>
+      <w:rPr>
+        <w:rFonts w:ascii="Wingdings" w:hAnsi="Wingdings" w:hint="default"/>
+      </w:rPr>
+    </w:lvl>
+    <w:lvl w:ilvl="6" w:tplc="04070001" w:tentative="1">
+      <w:start w:val="1"/>
+      <w:numFmt w:val="bullet"/>
+      <w:lvlText w:val=""/>
+      <w:lvlJc w:val="left"/>
+      <w:pPr>
+        <w:ind w:left="5760" w:hanging="360"/>
+      </w:pPr>
+      <w:rPr>
+        <w:rFonts w:ascii="Symbol" w:hAnsi="Symbol" w:hint="default"/>
+      </w:rPr>
+    </w:lvl>
+    <w:lvl w:ilvl="7" w:tplc="04070003" w:tentative="1">
+      <w:start w:val="1"/>
+      <w:numFmt w:val="bullet"/>
+      <w:lvlText w:val="o"/>
+      <w:lvlJc w:val="left"/>
+      <w:pPr>
+        <w:ind w:left="6480" w:hanging="360"/>
+      </w:pPr>
+      <w:rPr>
+        <w:rFonts w:ascii="Courier New" w:hAnsi="Courier New" w:cs="Courier New" w:hint="default"/>
+      </w:rPr>
+    </w:lvl>
+    <w:lvl w:ilvl="8" w:tplc="04070005" w:tentative="1">
+      <w:start w:val="1"/>
+      <w:numFmt w:val="bullet"/>
+      <w:lvlText w:val=""/>
+      <w:lvlJc w:val="left"/>
+      <w:pPr>
+        <w:ind w:left="7200" w:hanging="360"/>
+      </w:pPr>
+      <w:rPr>
+        <w:rFonts w:ascii="Wingdings" w:hAnsi="Wingdings" w:hint="default"/>
+      </w:rPr>
+    </w:lvl>
+  </w:abstractNum>
+  <w:abstractNum w:abstractNumId="33" w15:restartNumberingAfterBreak="0">
     <w:nsid w:val="79D23F2F"/>
     <w:multiLevelType w:val="hybridMultilevel"/>
     <w:tmpl w:val="65FAAC00"/>
@@ -11181,7 +11632,7 @@
       </w:rPr>
     </w:lvl>
   </w:abstractNum>
-  <w:abstractNum w:abstractNumId="30" w15:restartNumberingAfterBreak="0">
+  <w:abstractNum w:abstractNumId="34" w15:restartNumberingAfterBreak="0">
     <w:nsid w:val="7CE3657D"/>
     <w:multiLevelType w:val="hybridMultilevel"/>
     <w:tmpl w:val="B330C626"/>
@@ -11268,61 +11719,61 @@
     </w:lvl>
   </w:abstractNum>
   <w:num w:numId="1">
-    <w:abstractNumId w:val="19"/>
+    <w:abstractNumId w:val="20"/>
   </w:num>
   <w:num w:numId="2">
-    <w:abstractNumId w:val="30"/>
+    <w:abstractNumId w:val="34"/>
   </w:num>
   <w:num w:numId="3">
-    <w:abstractNumId w:val="18"/>
+    <w:abstractNumId w:val="19"/>
   </w:num>
   <w:num w:numId="4">
     <w:abstractNumId w:val="8"/>
   </w:num>
   <w:num w:numId="5">
-    <w:abstractNumId w:val="20"/>
+    <w:abstractNumId w:val="22"/>
   </w:num>
   <w:num w:numId="6">
     <w:abstractNumId w:val="3"/>
   </w:num>
   <w:num w:numId="7">
-    <w:abstractNumId w:val="12"/>
+    <w:abstractNumId w:val="13"/>
   </w:num>
   <w:num w:numId="8">
-    <w:abstractNumId w:val="21"/>
+    <w:abstractNumId w:val="23"/>
   </w:num>
   <w:num w:numId="9">
-    <w:abstractNumId w:val="29"/>
+    <w:abstractNumId w:val="33"/>
   </w:num>
   <w:num w:numId="10">
     <w:abstractNumId w:val="4"/>
   </w:num>
   <w:num w:numId="11">
-    <w:abstractNumId w:val="22"/>
+    <w:abstractNumId w:val="24"/>
   </w:num>
   <w:num w:numId="12">
-    <w:abstractNumId w:val="26"/>
+    <w:abstractNumId w:val="29"/>
   </w:num>
   <w:num w:numId="13">
-    <w:abstractNumId w:val="28"/>
+    <w:abstractNumId w:val="31"/>
   </w:num>
   <w:num w:numId="14">
-    <w:abstractNumId w:val="15"/>
+    <w:abstractNumId w:val="16"/>
   </w:num>
   <w:num w:numId="15">
-    <w:abstractNumId w:val="16"/>
+    <w:abstractNumId w:val="17"/>
   </w:num>
   <w:num w:numId="16">
-    <w:abstractNumId w:val="10"/>
+    <w:abstractNumId w:val="11"/>
   </w:num>
   <w:num w:numId="17">
     <w:abstractNumId w:val="6"/>
   </w:num>
   <w:num w:numId="18">
-    <w:abstractNumId w:val="17"/>
+    <w:abstractNumId w:val="18"/>
   </w:num>
   <w:num w:numId="19">
-    <w:abstractNumId w:val="25"/>
+    <w:abstractNumId w:val="28"/>
   </w:num>
   <w:num w:numId="20">
     <w:abstractNumId w:val="9"/>
@@ -11331,16 +11782,16 @@
     <w:abstractNumId w:val="7"/>
   </w:num>
   <w:num w:numId="22">
-    <w:abstractNumId w:val="14"/>
+    <w:abstractNumId w:val="15"/>
   </w:num>
   <w:num w:numId="23">
-    <w:abstractNumId w:val="27"/>
+    <w:abstractNumId w:val="30"/>
   </w:num>
   <w:num w:numId="24">
-    <w:abstractNumId w:val="23"/>
+    <w:abstractNumId w:val="26"/>
   </w:num>
   <w:num w:numId="25">
-    <w:abstractNumId w:val="24"/>
+    <w:abstractNumId w:val="27"/>
   </w:num>
   <w:num w:numId="26">
     <w:abstractNumId w:val="2"/>
@@ -11352,20 +11803,32 @@
     <w:abstractNumId w:val="1"/>
   </w:num>
   <w:num w:numId="29">
-    <w:abstractNumId w:val="11"/>
+    <w:abstractNumId w:val="12"/>
   </w:num>
   <w:num w:numId="30">
     <w:abstractNumId w:val="0"/>
   </w:num>
   <w:num w:numId="31">
-    <w:abstractNumId w:val="13"/>
+    <w:abstractNumId w:val="14"/>
+  </w:num>
+  <w:num w:numId="32">
+    <w:abstractNumId w:val="10"/>
+  </w:num>
+  <w:num w:numId="33">
+    <w:abstractNumId w:val="21"/>
+  </w:num>
+  <w:num w:numId="34">
+    <w:abstractNumId w:val="32"/>
+  </w:num>
+  <w:num w:numId="35">
+    <w:abstractNumId w:val="25"/>
   </w:num>
   <w:numIdMacAtCleanup w:val="14"/>
 </w:numbering>
 </file>
 
 <file path=word/styles.xml><?xml version="1.0" encoding="utf-8"?>
-<w:styles xmlns:mc="http://schemas.openxmlformats.org/markup-compatibility/2006" xmlns:r="http://schemas.openxmlformats.org/officeDocument/2006/relationships" xmlns:w="http://schemas.openxmlformats.org/wordprocessingml/2006/main" xmlns:w14="http://schemas.microsoft.com/office/word/2010/wordml" xmlns:w15="http://schemas.microsoft.com/office/word/2012/wordml" xmlns:w16cid="http://schemas.microsoft.com/office/word/2016/wordml/cid" xmlns:w16se="http://schemas.microsoft.com/office/word/2015/wordml/symex" mc:Ignorable="w14 w15 w16se w16cid">
+<w:styles xmlns:mc="http://schemas.openxmlformats.org/markup-compatibility/2006" xmlns:r="http://schemas.openxmlformats.org/officeDocument/2006/relationships" xmlns:w="http://schemas.openxmlformats.org/wordprocessingml/2006/main" xmlns:w14="http://schemas.microsoft.com/office/word/2010/wordml" xmlns:w15="http://schemas.microsoft.com/office/word/2012/wordml" xmlns:w16cex="http://schemas.microsoft.com/office/word/2018/wordml/cex" xmlns:w16cid="http://schemas.microsoft.com/office/word/2016/wordml/cid" xmlns:w16="http://schemas.microsoft.com/office/word/2018/wordml" xmlns:w16se="http://schemas.microsoft.com/office/word/2015/wordml/symex" mc:Ignorable="w14 w15 w16se w16cid w16 w16cex">
   <w:docDefaults>
     <w:rPrDefault>
       <w:rPr>

</xml_diff>